<commit_message>
Merapikan Cover, Merapikan Penomoran Halaman, Memperbaharui BAB 2 dan File PDF Laporan
</commit_message>
<xml_diff>
--- a/Laporan Manajemen Proses Bisnis.docx
+++ b/Laporan Manajemen Proses Bisnis.docx
@@ -5,32 +5,59 @@
     <w:p>
       <w:pPr>
         <w:pStyle w:val="Judul"/>
-      </w:pPr>
-      <w:bookmarkStart w:id="0" w:name="_Toc99710387"/>
-      <w:r>
-        <w:t>JUDUL</w:t>
+        <w:rPr>
+          <w:lang w:val="id-ID"/>
+        </w:rPr>
+      </w:pPr>
+      <w:bookmarkStart w:id="0" w:name="_Toc99712133"/>
+      <w:r>
+        <w:t>Pemodelan Proses Bisnis Menggunakan</w:t>
+      </w:r>
+      <w:r>
+        <w:rPr>
+          <w:lang w:val="id-ID"/>
+        </w:rPr>
+        <w:t xml:space="preserve"> </w:t>
+      </w:r>
+      <w:r>
+        <w:t>Business Process</w:t>
+      </w:r>
+      <w:r>
+        <w:rPr>
+          <w:lang w:val="id-ID"/>
+        </w:rPr>
+        <w:t xml:space="preserve"> </w:t>
+      </w:r>
+      <w:r>
+        <w:t>Modelling Notation (BPMN)</w:t>
+      </w:r>
+      <w:r>
+        <w:rPr>
+          <w:lang w:val="id-ID"/>
+        </w:rPr>
+        <w:t xml:space="preserve"> (Studi Kasus PT lea Sanent)</w:t>
       </w:r>
       <w:bookmarkEnd w:id="0"/>
     </w:p>
     <w:p>
       <w:pPr>
         <w:pStyle w:val="Judul"/>
+        <w:rPr>
+          <w:sz w:val="36"/>
+          <w:szCs w:val="36"/>
+        </w:rPr>
       </w:pPr>
       <w:bookmarkStart w:id="1" w:name="_Toc99710388"/>
-      <w:r>
+      <w:bookmarkStart w:id="2" w:name="_Toc99712134"/>
+      <w:r>
+        <w:rPr>
+          <w:sz w:val="36"/>
+          <w:szCs w:val="36"/>
+        </w:rPr>
         <w:t>LAPORAN</w:t>
       </w:r>
       <w:bookmarkEnd w:id="1"/>
-    </w:p>
-    <w:p>
-      <w:pPr>
-        <w:pStyle w:val="TeksIsi"/>
-      </w:pPr>
-    </w:p>
-    <w:p>
-      <w:pPr>
-        <w:pStyle w:val="TeksIsi"/>
-      </w:pPr>
+      <w:bookmarkEnd w:id="2"/>
     </w:p>
     <w:p/>
     <w:p>
@@ -105,47 +132,92 @@
     <w:p/>
     <w:p>
       <w:pPr>
+        <w:spacing w:line="480" w:lineRule="auto"/>
         <w:ind w:firstLine="0"/>
         <w:jc w:val="center"/>
-      </w:pPr>
-      <w:r>
+        <w:rPr>
+          <w:b/>
+          <w:bCs/>
+        </w:rPr>
+      </w:pPr>
+      <w:r>
+        <w:rPr>
+          <w:b/>
+          <w:bCs/>
+        </w:rPr>
         <w:t>Oleh :</w:t>
       </w:r>
     </w:p>
     <w:p>
       <w:pPr>
+        <w:tabs>
+          <w:tab w:val="right" w:pos="4962"/>
+        </w:tabs>
         <w:ind w:firstLine="0"/>
         <w:jc w:val="center"/>
       </w:pPr>
       <w:r>
-        <w:t>CARISSA ADNYANA PUTRI R 162020010</w:t>
-      </w:r>
-    </w:p>
-    <w:p>
-      <w:pPr>
+        <w:t>CARISSA ADNYANA PUTRI R</w:t>
+      </w:r>
+      <w:r>
+        <w:tab/>
+      </w:r>
+      <w:r>
+        <w:t>162020010</w:t>
+      </w:r>
+    </w:p>
+    <w:p>
+      <w:pPr>
+        <w:tabs>
+          <w:tab w:val="right" w:pos="4962"/>
+        </w:tabs>
         <w:ind w:firstLine="0"/>
         <w:jc w:val="center"/>
       </w:pPr>
       <w:r>
-        <w:t>MONALISA PUTRI REZEKI 162020015</w:t>
-      </w:r>
-    </w:p>
-    <w:p>
-      <w:pPr>
+        <w:t>MONALISA PUTRI REZEKI</w:t>
+      </w:r>
+      <w:r>
+        <w:tab/>
+      </w:r>
+      <w:r>
+        <w:t>162020015</w:t>
+      </w:r>
+    </w:p>
+    <w:p>
+      <w:pPr>
+        <w:tabs>
+          <w:tab w:val="right" w:pos="4962"/>
+        </w:tabs>
         <w:ind w:firstLine="0"/>
         <w:jc w:val="center"/>
       </w:pPr>
       <w:r>
-        <w:t>AGUS TINUS TURNIP 162020016</w:t>
-      </w:r>
-    </w:p>
-    <w:p>
-      <w:pPr>
+        <w:t>AGUS TINUS TURNIP</w:t>
+      </w:r>
+      <w:r>
+        <w:tab/>
+      </w:r>
+      <w:r>
+        <w:t>162020016</w:t>
+      </w:r>
+    </w:p>
+    <w:p>
+      <w:pPr>
+        <w:tabs>
+          <w:tab w:val="right" w:pos="4962"/>
+        </w:tabs>
         <w:ind w:firstLine="0"/>
         <w:jc w:val="center"/>
       </w:pPr>
       <w:r>
-        <w:t>ADITAMA PUTRA 162020019</w:t>
+        <w:t>ADITAMA PUTRA</w:t>
+      </w:r>
+      <w:r>
+        <w:tab/>
+      </w:r>
+      <w:r>
+        <w:t>162020019</w:t>
       </w:r>
     </w:p>
     <w:p/>
@@ -157,12 +229,16 @@
         <w:rPr>
           <w:b/>
           <w:bCs/>
+          <w:sz w:val="28"/>
+          <w:szCs w:val="36"/>
         </w:rPr>
       </w:pPr>
       <w:r>
         <w:rPr>
           <w:b/>
           <w:bCs/>
+          <w:sz w:val="28"/>
+          <w:szCs w:val="36"/>
         </w:rPr>
         <w:t>PROGRAM STUDI SISTEM INFORMASI</w:t>
       </w:r>
@@ -175,12 +251,16 @@
         <w:rPr>
           <w:b/>
           <w:bCs/>
+          <w:sz w:val="28"/>
+          <w:szCs w:val="36"/>
         </w:rPr>
       </w:pPr>
       <w:r>
         <w:rPr>
           <w:b/>
           <w:bCs/>
+          <w:sz w:val="28"/>
+          <w:szCs w:val="36"/>
         </w:rPr>
         <w:t>FAKULTAS TEKNOLOGI INFORMASI</w:t>
       </w:r>
@@ -193,12 +273,16 @@
         <w:rPr>
           <w:b/>
           <w:bCs/>
+          <w:sz w:val="28"/>
+          <w:szCs w:val="36"/>
         </w:rPr>
       </w:pPr>
       <w:r>
         <w:rPr>
           <w:b/>
           <w:bCs/>
+          <w:sz w:val="28"/>
+          <w:szCs w:val="36"/>
         </w:rPr>
         <w:t>INSTITUT TEKNOLOGI NASIONAL</w:t>
       </w:r>
@@ -211,12 +295,16 @@
         <w:rPr>
           <w:b/>
           <w:bCs/>
+          <w:sz w:val="28"/>
+          <w:szCs w:val="36"/>
         </w:rPr>
       </w:pPr>
       <w:r>
         <w:rPr>
           <w:b/>
           <w:bCs/>
+          <w:sz w:val="28"/>
+          <w:szCs w:val="36"/>
         </w:rPr>
         <w:t>BANDUNG</w:t>
       </w:r>
@@ -230,19 +318,9 @@
           <w:b/>
           <w:bCs/>
           <w:color w:val="1B43BD"/>
-        </w:rPr>
-      </w:pPr>
-      <w:r>
-        <w:rPr>
-          <w:b/>
-          <w:bCs/>
-        </w:rPr>
-        <w:t>2022</w:t>
-      </w:r>
-    </w:p>
-    <w:p>
-      <w:pPr>
-        <w:pStyle w:val="Judul"/>
+          <w:sz w:val="28"/>
+          <w:szCs w:val="36"/>
+        </w:rPr>
         <w:sectPr>
           <w:pgSz w:w="11909" w:h="16834"/>
           <w:pgMar w:top="2268" w:right="1701" w:bottom="1701" w:left="2268" w:header="720" w:footer="720" w:gutter="0"/>
@@ -250,20 +328,22 @@
           <w:cols w:space="720"/>
         </w:sectPr>
       </w:pPr>
-      <w:bookmarkStart w:id="2" w:name="_c6a9gisyeylk" w:colFirst="0" w:colLast="0"/>
-      <w:bookmarkEnd w:id="2"/>
+      <w:r>
+        <w:rPr>
+          <w:b/>
+          <w:bCs/>
+          <w:sz w:val="28"/>
+          <w:szCs w:val="36"/>
+        </w:rPr>
+        <w:t>2022</w:t>
+      </w:r>
+      <w:bookmarkStart w:id="3" w:name="_c6a9gisyeylk" w:colFirst="0" w:colLast="0"/>
+      <w:bookmarkEnd w:id="3"/>
     </w:p>
     <w:p>
       <w:pPr>
         <w:pStyle w:val="Judul"/>
-      </w:pPr>
-      <w:r>
-        <w:br w:type="page"/>
-      </w:r>
-    </w:p>
-    <w:p>
-      <w:pPr>
-        <w:pStyle w:val="Judul"/>
+        <w:jc w:val="both"/>
         <w:sectPr>
           <w:headerReference w:type="default" r:id="rId9"/>
           <w:footerReference w:type="default" r:id="rId10"/>
@@ -279,12 +359,12 @@
       <w:pPr>
         <w:pStyle w:val="Judul"/>
       </w:pPr>
-      <w:bookmarkStart w:id="3" w:name="_Toc99710389"/>
+      <w:bookmarkStart w:id="4" w:name="_Toc99712135"/>
       <w:r>
         <w:lastRenderedPageBreak/>
         <w:t>KATA PENGANTAR</w:t>
       </w:r>
-      <w:bookmarkEnd w:id="3"/>
+      <w:bookmarkEnd w:id="4"/>
     </w:p>
     <w:p>
       <w:pPr>
@@ -440,8 +520,8 @@
         <w:pStyle w:val="Judul"/>
         <w:jc w:val="both"/>
       </w:pPr>
-      <w:bookmarkStart w:id="4" w:name="_pbef2oyduvpi" w:colFirst="0" w:colLast="0"/>
-      <w:bookmarkEnd w:id="4"/>
+      <w:bookmarkStart w:id="5" w:name="_pbef2oyduvpi" w:colFirst="0" w:colLast="0"/>
+      <w:bookmarkEnd w:id="5"/>
       <w:r>
         <w:br w:type="page"/>
       </w:r>
@@ -453,7 +533,7 @@
           <w:noProof/>
         </w:rPr>
       </w:pPr>
-      <w:bookmarkStart w:id="5" w:name="_Toc99710390"/>
+      <w:bookmarkStart w:id="6" w:name="_Toc99712136"/>
       <w:r>
         <w:rPr>
           <w:lang w:val="id-ID"/>
@@ -464,7 +544,7 @@
       <w:r>
         <w:t xml:space="preserve"> ISI</w:t>
       </w:r>
-      <w:bookmarkEnd w:id="5"/>
+      <w:bookmarkEnd w:id="6"/>
       <w:r>
         <w:fldChar w:fldCharType="begin"/>
       </w:r>
@@ -489,7 +569,7 @@
           <w:lang w:val="en-ID"/>
         </w:rPr>
       </w:pPr>
-      <w:hyperlink w:anchor="_Toc99710389" w:history="1">
+      <w:hyperlink w:anchor="_Toc99712135" w:history="1">
         <w:r>
           <w:rPr>
             <w:rStyle w:val="Hyperlink"/>
@@ -516,7 +596,7 @@
             <w:noProof/>
             <w:webHidden/>
           </w:rPr>
-          <w:instrText xml:space="preserve"> PAGEREF _Toc99710389 \h </w:instrText>
+          <w:instrText xml:space="preserve"> PAGEREF _Toc99712135 \h </w:instrText>
         </w:r>
         <w:r>
           <w:rPr>
@@ -561,7 +641,7 @@
           <w:lang w:val="en-ID"/>
         </w:rPr>
       </w:pPr>
-      <w:hyperlink w:anchor="_Toc99710390" w:history="1">
+      <w:hyperlink w:anchor="_Toc99712136" w:history="1">
         <w:r>
           <w:rPr>
             <w:rStyle w:val="Hyperlink"/>
@@ -596,7 +676,7 @@
             <w:noProof/>
             <w:webHidden/>
           </w:rPr>
-          <w:instrText xml:space="preserve"> PAGEREF _Toc99710390 \h </w:instrText>
+          <w:instrText xml:space="preserve"> PAGEREF _Toc99712136 \h </w:instrText>
         </w:r>
         <w:r>
           <w:rPr>
@@ -616,7 +696,7 @@
             <w:noProof/>
             <w:webHidden/>
           </w:rPr>
-          <w:t>v</w:t>
+          <w:t>iii</w:t>
         </w:r>
         <w:r>
           <w:rPr>
@@ -641,7 +721,7 @@
           <w:lang w:val="en-ID"/>
         </w:rPr>
       </w:pPr>
-      <w:hyperlink w:anchor="_Toc99710391" w:history="1">
+      <w:hyperlink w:anchor="_Toc99712137" w:history="1">
         <w:r>
           <w:rPr>
             <w:rStyle w:val="Hyperlink"/>
@@ -668,7 +748,7 @@
             <w:noProof/>
             <w:webHidden/>
           </w:rPr>
-          <w:instrText xml:space="preserve"> PAGEREF _Toc99710391 \h </w:instrText>
+          <w:instrText xml:space="preserve"> PAGEREF _Toc99712137 \h </w:instrText>
         </w:r>
         <w:r>
           <w:rPr>
@@ -688,7 +768,7 @@
             <w:noProof/>
             <w:webHidden/>
           </w:rPr>
-          <w:t>vii</w:t>
+          <w:t>v</w:t>
         </w:r>
         <w:r>
           <w:rPr>
@@ -713,7 +793,7 @@
           <w:lang w:val="en-ID"/>
         </w:rPr>
       </w:pPr>
-      <w:hyperlink w:anchor="_Toc99710392" w:history="1">
+      <w:hyperlink w:anchor="_Toc99712138" w:history="1">
         <w:r>
           <w:rPr>
             <w:rStyle w:val="Hyperlink"/>
@@ -748,7 +828,7 @@
             <w:noProof/>
             <w:webHidden/>
           </w:rPr>
-          <w:instrText xml:space="preserve"> PAGEREF _Toc99710392 \h </w:instrText>
+          <w:instrText xml:space="preserve"> PAGEREF _Toc99712138 \h </w:instrText>
         </w:r>
         <w:r>
           <w:rPr>
@@ -768,7 +848,7 @@
             <w:noProof/>
             <w:webHidden/>
           </w:rPr>
-          <w:t>10</w:t>
+          <w:t>6</w:t>
         </w:r>
         <w:r>
           <w:rPr>
@@ -794,7 +874,7 @@
           <w:lang w:val="en-ID"/>
         </w:rPr>
       </w:pPr>
-      <w:hyperlink w:anchor="_Toc99710393" w:history="1">
+      <w:hyperlink w:anchor="_Toc99712139" w:history="1">
         <w:r>
           <w:rPr>
             <w:rStyle w:val="Hyperlink"/>
@@ -838,7 +918,7 @@
             <w:noProof/>
             <w:webHidden/>
           </w:rPr>
-          <w:instrText xml:space="preserve"> PAGEREF _Toc99710393 \h </w:instrText>
+          <w:instrText xml:space="preserve"> PAGEREF _Toc99712139 \h </w:instrText>
         </w:r>
         <w:r>
           <w:rPr>
@@ -858,7 +938,7 @@
             <w:noProof/>
             <w:webHidden/>
           </w:rPr>
-          <w:t>10</w:t>
+          <w:t>6</w:t>
         </w:r>
         <w:r>
           <w:rPr>
@@ -884,7 +964,7 @@
           <w:lang w:val="en-ID"/>
         </w:rPr>
       </w:pPr>
-      <w:hyperlink w:anchor="_Toc99710394" w:history="1">
+      <w:hyperlink w:anchor="_Toc99712140" w:history="1">
         <w:r>
           <w:rPr>
             <w:rStyle w:val="Hyperlink"/>
@@ -928,7 +1008,7 @@
             <w:noProof/>
             <w:webHidden/>
           </w:rPr>
-          <w:instrText xml:space="preserve"> PAGEREF _Toc99710394 \h </w:instrText>
+          <w:instrText xml:space="preserve"> PAGEREF _Toc99712140 \h </w:instrText>
         </w:r>
         <w:r>
           <w:rPr>
@@ -948,7 +1028,7 @@
             <w:noProof/>
             <w:webHidden/>
           </w:rPr>
-          <w:t>11</w:t>
+          <w:t>7</w:t>
         </w:r>
         <w:r>
           <w:rPr>
@@ -974,7 +1054,7 @@
           <w:lang w:val="en-ID"/>
         </w:rPr>
       </w:pPr>
-      <w:hyperlink w:anchor="_Toc99710395" w:history="1">
+      <w:hyperlink w:anchor="_Toc99712141" w:history="1">
         <w:r>
           <w:rPr>
             <w:rStyle w:val="Hyperlink"/>
@@ -1018,7 +1098,7 @@
             <w:noProof/>
             <w:webHidden/>
           </w:rPr>
-          <w:instrText xml:space="preserve"> PAGEREF _Toc99710395 \h </w:instrText>
+          <w:instrText xml:space="preserve"> PAGEREF _Toc99712141 \h </w:instrText>
         </w:r>
         <w:r>
           <w:rPr>
@@ -1038,7 +1118,7 @@
             <w:noProof/>
             <w:webHidden/>
           </w:rPr>
-          <w:t>11</w:t>
+          <w:t>7</w:t>
         </w:r>
         <w:r>
           <w:rPr>
@@ -1064,7 +1144,7 @@
           <w:lang w:val="en-ID"/>
         </w:rPr>
       </w:pPr>
-      <w:hyperlink w:anchor="_Toc99710396" w:history="1">
+      <w:hyperlink w:anchor="_Toc99712142" w:history="1">
         <w:r>
           <w:rPr>
             <w:rStyle w:val="Hyperlink"/>
@@ -1108,7 +1188,7 @@
             <w:noProof/>
             <w:webHidden/>
           </w:rPr>
-          <w:instrText xml:space="preserve"> PAGEREF _Toc99710396 \h </w:instrText>
+          <w:instrText xml:space="preserve"> PAGEREF _Toc99712142 \h </w:instrText>
         </w:r>
         <w:r>
           <w:rPr>
@@ -1128,7 +1208,7 @@
             <w:noProof/>
             <w:webHidden/>
           </w:rPr>
-          <w:t>11</w:t>
+          <w:t>7</w:t>
         </w:r>
         <w:r>
           <w:rPr>
@@ -1153,7 +1233,7 @@
           <w:lang w:val="en-ID"/>
         </w:rPr>
       </w:pPr>
-      <w:hyperlink w:anchor="_Toc99710397" w:history="1">
+      <w:hyperlink w:anchor="_Toc99712143" w:history="1">
         <w:r>
           <w:rPr>
             <w:rStyle w:val="Hyperlink"/>
@@ -1188,7 +1268,7 @@
             <w:noProof/>
             <w:webHidden/>
           </w:rPr>
-          <w:instrText xml:space="preserve"> PAGEREF _Toc99710397 \h </w:instrText>
+          <w:instrText xml:space="preserve"> PAGEREF _Toc99712143 \h </w:instrText>
         </w:r>
         <w:r>
           <w:rPr>
@@ -1208,7 +1288,7 @@
             <w:noProof/>
             <w:webHidden/>
           </w:rPr>
-          <w:t>12</w:t>
+          <w:t>8</w:t>
         </w:r>
         <w:r>
           <w:rPr>
@@ -1234,7 +1314,7 @@
           <w:lang w:val="en-ID"/>
         </w:rPr>
       </w:pPr>
-      <w:hyperlink w:anchor="_Toc99710398" w:history="1">
+      <w:hyperlink w:anchor="_Toc99712144" w:history="1">
         <w:r>
           <w:rPr>
             <w:rStyle w:val="Hyperlink"/>
@@ -1257,7 +1337,7 @@
             <w:rStyle w:val="Hyperlink"/>
             <w:noProof/>
           </w:rPr>
-          <w:t>Proses Bisin</w:t>
+          <w:t>Pengertian Proses Bisin</w:t>
         </w:r>
         <w:r>
           <w:rPr>
@@ -1278,7 +1358,7 @@
             <w:noProof/>
             <w:webHidden/>
           </w:rPr>
-          <w:instrText xml:space="preserve"> PAGEREF _Toc99710398 \h </w:instrText>
+          <w:instrText xml:space="preserve"> PAGEREF _Toc99712144 \h </w:instrText>
         </w:r>
         <w:r>
           <w:rPr>
@@ -1298,7 +1378,7 @@
             <w:noProof/>
             <w:webHidden/>
           </w:rPr>
-          <w:t>12</w:t>
+          <w:t>8</w:t>
         </w:r>
         <w:r>
           <w:rPr>
@@ -1324,7 +1404,7 @@
           <w:lang w:val="en-ID"/>
         </w:rPr>
       </w:pPr>
-      <w:hyperlink w:anchor="_Toc99710399" w:history="1">
+      <w:hyperlink w:anchor="_Toc99712145" w:history="1">
         <w:r>
           <w:rPr>
             <w:rStyle w:val="Hyperlink"/>
@@ -1347,7 +1427,7 @@
             <w:rStyle w:val="Hyperlink"/>
             <w:noProof/>
           </w:rPr>
-          <w:t>Business Process Model and Nation (BPMN)</w:t>
+          <w:t>Pengertian Business Process Model and Notation (BPMN)</w:t>
         </w:r>
         <w:r>
           <w:rPr>
@@ -1368,7 +1448,7 @@
             <w:noProof/>
             <w:webHidden/>
           </w:rPr>
-          <w:instrText xml:space="preserve"> PAGEREF _Toc99710399 \h </w:instrText>
+          <w:instrText xml:space="preserve"> PAGEREF _Toc99712145 \h </w:instrText>
         </w:r>
         <w:r>
           <w:rPr>
@@ -1388,7 +1468,7 @@
             <w:noProof/>
             <w:webHidden/>
           </w:rPr>
-          <w:t>12</w:t>
+          <w:t>8</w:t>
         </w:r>
         <w:r>
           <w:rPr>
@@ -1414,7 +1494,7 @@
           <w:lang w:val="en-ID"/>
         </w:rPr>
       </w:pPr>
-      <w:hyperlink w:anchor="_Toc99710400" w:history="1">
+      <w:hyperlink w:anchor="_Toc99712146" w:history="1">
         <w:r>
           <w:rPr>
             <w:rStyle w:val="Hyperlink"/>
@@ -1437,7 +1517,7 @@
             <w:rStyle w:val="Hyperlink"/>
             <w:noProof/>
           </w:rPr>
-          <w:t>Diagram Fishbone</w:t>
+          <w:t>Penggunaan BPMN dalam Perusahaan</w:t>
         </w:r>
         <w:r>
           <w:rPr>
@@ -1458,7 +1538,7 @@
             <w:noProof/>
             <w:webHidden/>
           </w:rPr>
-          <w:instrText xml:space="preserve"> PAGEREF _Toc99710400 \h </w:instrText>
+          <w:instrText xml:space="preserve"> PAGEREF _Toc99712146 \h </w:instrText>
         </w:r>
         <w:r>
           <w:rPr>
@@ -1478,7 +1558,7 @@
             <w:noProof/>
             <w:webHidden/>
           </w:rPr>
-          <w:t>12</w:t>
+          <w:t>8</w:t>
         </w:r>
         <w:r>
           <w:rPr>
@@ -1491,8 +1571,9 @@
     </w:p>
     <w:p>
       <w:pPr>
-        <w:pStyle w:val="TOC1"/>
+        <w:pStyle w:val="TOC2"/>
         <w:tabs>
+          <w:tab w:val="left" w:pos="1540"/>
           <w:tab w:val="right" w:leader="dot" w:pos="7930"/>
         </w:tabs>
         <w:rPr>
@@ -1503,21 +1584,30 @@
           <w:lang w:val="en-ID"/>
         </w:rPr>
       </w:pPr>
-      <w:hyperlink w:anchor="_Toc99710401" w:history="1">
+      <w:hyperlink w:anchor="_Toc99712147" w:history="1">
         <w:r>
           <w:rPr>
             <w:rStyle w:val="Hyperlink"/>
-            <w:caps/>
-            <w:noProof/>
-          </w:rPr>
-          <w:t>BAB III</w:t>
+            <w:noProof/>
+          </w:rPr>
+          <w:t>2.4</w:t>
+        </w:r>
+        <w:r>
+          <w:rPr>
+            <w:rFonts w:asciiTheme="minorHAnsi" w:eastAsiaTheme="minorEastAsia" w:hAnsiTheme="minorHAnsi" w:cstheme="minorBidi"/>
+            <w:noProof/>
+            <w:sz w:val="22"/>
+            <w:szCs w:val="22"/>
+            <w:lang w:val="en-ID"/>
+          </w:rPr>
+          <w:tab/>
         </w:r>
         <w:r>
           <w:rPr>
             <w:rStyle w:val="Hyperlink"/>
             <w:noProof/>
           </w:rPr>
-          <w:t xml:space="preserve"> Metode Penelitian</w:t>
+          <w:t>Pengertian Diagram Fishbone</w:t>
         </w:r>
         <w:r>
           <w:rPr>
@@ -1538,7 +1628,7 @@
             <w:noProof/>
             <w:webHidden/>
           </w:rPr>
-          <w:instrText xml:space="preserve"> PAGEREF _Toc99710401 \h </w:instrText>
+          <w:instrText xml:space="preserve"> PAGEREF _Toc99712147 \h </w:instrText>
         </w:r>
         <w:r>
           <w:rPr>
@@ -1558,7 +1648,7 @@
             <w:noProof/>
             <w:webHidden/>
           </w:rPr>
-          <w:t>14</w:t>
+          <w:t>9</w:t>
         </w:r>
         <w:r>
           <w:rPr>
@@ -1584,13 +1674,13 @@
           <w:lang w:val="en-ID"/>
         </w:rPr>
       </w:pPr>
-      <w:hyperlink w:anchor="_Toc99710402" w:history="1">
+      <w:hyperlink w:anchor="_Toc99712148" w:history="1">
         <w:r>
           <w:rPr>
             <w:rStyle w:val="Hyperlink"/>
             <w:noProof/>
           </w:rPr>
-          <w:t>3.1</w:t>
+          <w:t>2.5</w:t>
         </w:r>
         <w:r>
           <w:rPr>
@@ -1607,7 +1697,7 @@
             <w:rStyle w:val="Hyperlink"/>
             <w:noProof/>
           </w:rPr>
-          <w:t>Desain penelitian</w:t>
+          <w:t>Mengidentifikasi masalah</w:t>
         </w:r>
         <w:r>
           <w:rPr>
@@ -1628,7 +1718,7 @@
             <w:noProof/>
             <w:webHidden/>
           </w:rPr>
-          <w:instrText xml:space="preserve"> PAGEREF _Toc99710402 \h </w:instrText>
+          <w:instrText xml:space="preserve"> PAGEREF _Toc99712148 \h </w:instrText>
         </w:r>
         <w:r>
           <w:rPr>
@@ -1648,7 +1738,7 @@
             <w:noProof/>
             <w:webHidden/>
           </w:rPr>
-          <w:t>14</w:t>
+          <w:t>9</w:t>
         </w:r>
         <w:r>
           <w:rPr>
@@ -1674,13 +1764,13 @@
           <w:lang w:val="en-ID"/>
         </w:rPr>
       </w:pPr>
-      <w:hyperlink w:anchor="_Toc99710403" w:history="1">
+      <w:hyperlink w:anchor="_Toc99712149" w:history="1">
         <w:r>
           <w:rPr>
             <w:rStyle w:val="Hyperlink"/>
             <w:noProof/>
           </w:rPr>
-          <w:t>3.2</w:t>
+          <w:t>2.6</w:t>
         </w:r>
         <w:r>
           <w:rPr>
@@ -1697,7 +1787,7 @@
             <w:rStyle w:val="Hyperlink"/>
             <w:noProof/>
           </w:rPr>
-          <w:t>Waktu penelitian</w:t>
+          <w:t>Mengidentifikasi faktor-faktor utama masalah</w:t>
         </w:r>
         <w:r>
           <w:rPr>
@@ -1718,7 +1808,7 @@
             <w:noProof/>
             <w:webHidden/>
           </w:rPr>
-          <w:instrText xml:space="preserve"> PAGEREF _Toc99710403 \h </w:instrText>
+          <w:instrText xml:space="preserve"> PAGEREF _Toc99712149 \h </w:instrText>
         </w:r>
         <w:r>
           <w:rPr>
@@ -1738,7 +1828,7 @@
             <w:noProof/>
             <w:webHidden/>
           </w:rPr>
-          <w:t>14</w:t>
+          <w:t>10</w:t>
         </w:r>
         <w:r>
           <w:rPr>
@@ -1751,8 +1841,9 @@
     </w:p>
     <w:p>
       <w:pPr>
-        <w:pStyle w:val="TOC1"/>
+        <w:pStyle w:val="TOC2"/>
         <w:tabs>
+          <w:tab w:val="left" w:pos="1540"/>
           <w:tab w:val="right" w:leader="dot" w:pos="7930"/>
         </w:tabs>
         <w:rPr>
@@ -1763,21 +1854,30 @@
           <w:lang w:val="en-ID"/>
         </w:rPr>
       </w:pPr>
-      <w:hyperlink w:anchor="_Toc99710404" w:history="1">
+      <w:hyperlink w:anchor="_Toc99712150" w:history="1">
         <w:r>
           <w:rPr>
             <w:rStyle w:val="Hyperlink"/>
-            <w:caps/>
-            <w:noProof/>
-          </w:rPr>
-          <w:t>BAB IV</w:t>
+            <w:noProof/>
+          </w:rPr>
+          <w:t>2.7</w:t>
+        </w:r>
+        <w:r>
+          <w:rPr>
+            <w:rFonts w:asciiTheme="minorHAnsi" w:eastAsiaTheme="minorEastAsia" w:hAnsiTheme="minorHAnsi" w:cstheme="minorBidi"/>
+            <w:noProof/>
+            <w:sz w:val="22"/>
+            <w:szCs w:val="22"/>
+            <w:lang w:val="en-ID"/>
+          </w:rPr>
+          <w:tab/>
         </w:r>
         <w:r>
           <w:rPr>
             <w:rStyle w:val="Hyperlink"/>
             <w:noProof/>
           </w:rPr>
-          <w:t xml:space="preserve"> HASIL PENELITIAN DAN PEMBAHASAN</w:t>
+          <w:t>Menemukan kemungkinan penyebab dari setiap faktor</w:t>
         </w:r>
         <w:r>
           <w:rPr>
@@ -1798,7 +1898,7 @@
             <w:noProof/>
             <w:webHidden/>
           </w:rPr>
-          <w:instrText xml:space="preserve"> PAGEREF _Toc99710404 \h </w:instrText>
+          <w:instrText xml:space="preserve"> PAGEREF _Toc99712150 \h </w:instrText>
         </w:r>
         <w:r>
           <w:rPr>
@@ -1818,7 +1918,7 @@
             <w:noProof/>
             <w:webHidden/>
           </w:rPr>
-          <w:t>15</w:t>
+          <w:t>10</w:t>
         </w:r>
         <w:r>
           <w:rPr>
@@ -1844,13 +1944,13 @@
           <w:lang w:val="en-ID"/>
         </w:rPr>
       </w:pPr>
-      <w:hyperlink w:anchor="_Toc99710405" w:history="1">
+      <w:hyperlink w:anchor="_Toc99712151" w:history="1">
         <w:r>
           <w:rPr>
             <w:rStyle w:val="Hyperlink"/>
             <w:noProof/>
           </w:rPr>
-          <w:t>4.1</w:t>
+          <w:t>2.8</w:t>
         </w:r>
         <w:r>
           <w:rPr>
@@ -1867,6 +1967,436 @@
             <w:rStyle w:val="Hyperlink"/>
             <w:noProof/>
           </w:rPr>
+          <w:t>Melakukan analisa hasil diagram yang sudah dibuat</w:t>
+        </w:r>
+        <w:r>
+          <w:rPr>
+            <w:noProof/>
+            <w:webHidden/>
+          </w:rPr>
+          <w:tab/>
+        </w:r>
+        <w:r>
+          <w:rPr>
+            <w:noProof/>
+            <w:webHidden/>
+          </w:rPr>
+          <w:fldChar w:fldCharType="begin"/>
+        </w:r>
+        <w:r>
+          <w:rPr>
+            <w:noProof/>
+            <w:webHidden/>
+          </w:rPr>
+          <w:instrText xml:space="preserve"> PAGEREF _Toc99712151 \h </w:instrText>
+        </w:r>
+        <w:r>
+          <w:rPr>
+            <w:noProof/>
+            <w:webHidden/>
+          </w:rPr>
+        </w:r>
+        <w:r>
+          <w:rPr>
+            <w:noProof/>
+            <w:webHidden/>
+          </w:rPr>
+          <w:fldChar w:fldCharType="separate"/>
+        </w:r>
+        <w:r>
+          <w:rPr>
+            <w:noProof/>
+            <w:webHidden/>
+          </w:rPr>
+          <w:t>10</w:t>
+        </w:r>
+        <w:r>
+          <w:rPr>
+            <w:noProof/>
+            <w:webHidden/>
+          </w:rPr>
+          <w:fldChar w:fldCharType="end"/>
+        </w:r>
+      </w:hyperlink>
+    </w:p>
+    <w:p>
+      <w:pPr>
+        <w:pStyle w:val="TOC1"/>
+        <w:tabs>
+          <w:tab w:val="right" w:leader="dot" w:pos="7930"/>
+        </w:tabs>
+        <w:rPr>
+          <w:rFonts w:asciiTheme="minorHAnsi" w:eastAsiaTheme="minorEastAsia" w:hAnsiTheme="minorHAnsi" w:cstheme="minorBidi"/>
+          <w:noProof/>
+          <w:sz w:val="22"/>
+          <w:szCs w:val="22"/>
+          <w:lang w:val="en-ID"/>
+        </w:rPr>
+      </w:pPr>
+      <w:hyperlink w:anchor="_Toc99712152" w:history="1">
+        <w:r>
+          <w:rPr>
+            <w:rStyle w:val="Hyperlink"/>
+            <w:caps/>
+            <w:noProof/>
+          </w:rPr>
+          <w:t>BAB III</w:t>
+        </w:r>
+        <w:r>
+          <w:rPr>
+            <w:rStyle w:val="Hyperlink"/>
+            <w:noProof/>
+          </w:rPr>
+          <w:t xml:space="preserve"> Metode Penelitian</w:t>
+        </w:r>
+        <w:r>
+          <w:rPr>
+            <w:noProof/>
+            <w:webHidden/>
+          </w:rPr>
+          <w:tab/>
+        </w:r>
+        <w:r>
+          <w:rPr>
+            <w:noProof/>
+            <w:webHidden/>
+          </w:rPr>
+          <w:fldChar w:fldCharType="begin"/>
+        </w:r>
+        <w:r>
+          <w:rPr>
+            <w:noProof/>
+            <w:webHidden/>
+          </w:rPr>
+          <w:instrText xml:space="preserve"> PAGEREF _Toc99712152 \h </w:instrText>
+        </w:r>
+        <w:r>
+          <w:rPr>
+            <w:noProof/>
+            <w:webHidden/>
+          </w:rPr>
+        </w:r>
+        <w:r>
+          <w:rPr>
+            <w:noProof/>
+            <w:webHidden/>
+          </w:rPr>
+          <w:fldChar w:fldCharType="separate"/>
+        </w:r>
+        <w:r>
+          <w:rPr>
+            <w:noProof/>
+            <w:webHidden/>
+          </w:rPr>
+          <w:t>12</w:t>
+        </w:r>
+        <w:r>
+          <w:rPr>
+            <w:noProof/>
+            <w:webHidden/>
+          </w:rPr>
+          <w:fldChar w:fldCharType="end"/>
+        </w:r>
+      </w:hyperlink>
+    </w:p>
+    <w:p>
+      <w:pPr>
+        <w:pStyle w:val="TOC2"/>
+        <w:tabs>
+          <w:tab w:val="left" w:pos="1540"/>
+          <w:tab w:val="right" w:leader="dot" w:pos="7930"/>
+        </w:tabs>
+        <w:rPr>
+          <w:rFonts w:asciiTheme="minorHAnsi" w:eastAsiaTheme="minorEastAsia" w:hAnsiTheme="minorHAnsi" w:cstheme="minorBidi"/>
+          <w:noProof/>
+          <w:sz w:val="22"/>
+          <w:szCs w:val="22"/>
+          <w:lang w:val="en-ID"/>
+        </w:rPr>
+      </w:pPr>
+      <w:hyperlink w:anchor="_Toc99712153" w:history="1">
+        <w:r>
+          <w:rPr>
+            <w:rStyle w:val="Hyperlink"/>
+            <w:noProof/>
+          </w:rPr>
+          <w:t>3.1</w:t>
+        </w:r>
+        <w:r>
+          <w:rPr>
+            <w:rFonts w:asciiTheme="minorHAnsi" w:eastAsiaTheme="minorEastAsia" w:hAnsiTheme="minorHAnsi" w:cstheme="minorBidi"/>
+            <w:noProof/>
+            <w:sz w:val="22"/>
+            <w:szCs w:val="22"/>
+            <w:lang w:val="en-ID"/>
+          </w:rPr>
+          <w:tab/>
+        </w:r>
+        <w:r>
+          <w:rPr>
+            <w:rStyle w:val="Hyperlink"/>
+            <w:noProof/>
+          </w:rPr>
+          <w:t>Desain penelitian</w:t>
+        </w:r>
+        <w:r>
+          <w:rPr>
+            <w:noProof/>
+            <w:webHidden/>
+          </w:rPr>
+          <w:tab/>
+        </w:r>
+        <w:r>
+          <w:rPr>
+            <w:noProof/>
+            <w:webHidden/>
+          </w:rPr>
+          <w:fldChar w:fldCharType="begin"/>
+        </w:r>
+        <w:r>
+          <w:rPr>
+            <w:noProof/>
+            <w:webHidden/>
+          </w:rPr>
+          <w:instrText xml:space="preserve"> PAGEREF _Toc99712153 \h </w:instrText>
+        </w:r>
+        <w:r>
+          <w:rPr>
+            <w:noProof/>
+            <w:webHidden/>
+          </w:rPr>
+        </w:r>
+        <w:r>
+          <w:rPr>
+            <w:noProof/>
+            <w:webHidden/>
+          </w:rPr>
+          <w:fldChar w:fldCharType="separate"/>
+        </w:r>
+        <w:r>
+          <w:rPr>
+            <w:noProof/>
+            <w:webHidden/>
+          </w:rPr>
+          <w:t>12</w:t>
+        </w:r>
+        <w:r>
+          <w:rPr>
+            <w:noProof/>
+            <w:webHidden/>
+          </w:rPr>
+          <w:fldChar w:fldCharType="end"/>
+        </w:r>
+      </w:hyperlink>
+    </w:p>
+    <w:p>
+      <w:pPr>
+        <w:pStyle w:val="TOC2"/>
+        <w:tabs>
+          <w:tab w:val="left" w:pos="1540"/>
+          <w:tab w:val="right" w:leader="dot" w:pos="7930"/>
+        </w:tabs>
+        <w:rPr>
+          <w:rFonts w:asciiTheme="minorHAnsi" w:eastAsiaTheme="minorEastAsia" w:hAnsiTheme="minorHAnsi" w:cstheme="minorBidi"/>
+          <w:noProof/>
+          <w:sz w:val="22"/>
+          <w:szCs w:val="22"/>
+          <w:lang w:val="en-ID"/>
+        </w:rPr>
+      </w:pPr>
+      <w:hyperlink w:anchor="_Toc99712154" w:history="1">
+        <w:r>
+          <w:rPr>
+            <w:rStyle w:val="Hyperlink"/>
+            <w:noProof/>
+          </w:rPr>
+          <w:t>3.2</w:t>
+        </w:r>
+        <w:r>
+          <w:rPr>
+            <w:rFonts w:asciiTheme="minorHAnsi" w:eastAsiaTheme="minorEastAsia" w:hAnsiTheme="minorHAnsi" w:cstheme="minorBidi"/>
+            <w:noProof/>
+            <w:sz w:val="22"/>
+            <w:szCs w:val="22"/>
+            <w:lang w:val="en-ID"/>
+          </w:rPr>
+          <w:tab/>
+        </w:r>
+        <w:r>
+          <w:rPr>
+            <w:rStyle w:val="Hyperlink"/>
+            <w:noProof/>
+          </w:rPr>
+          <w:t>Waktu penelitian</w:t>
+        </w:r>
+        <w:r>
+          <w:rPr>
+            <w:noProof/>
+            <w:webHidden/>
+          </w:rPr>
+          <w:tab/>
+        </w:r>
+        <w:r>
+          <w:rPr>
+            <w:noProof/>
+            <w:webHidden/>
+          </w:rPr>
+          <w:fldChar w:fldCharType="begin"/>
+        </w:r>
+        <w:r>
+          <w:rPr>
+            <w:noProof/>
+            <w:webHidden/>
+          </w:rPr>
+          <w:instrText xml:space="preserve"> PAGEREF _Toc99712154 \h </w:instrText>
+        </w:r>
+        <w:r>
+          <w:rPr>
+            <w:noProof/>
+            <w:webHidden/>
+          </w:rPr>
+        </w:r>
+        <w:r>
+          <w:rPr>
+            <w:noProof/>
+            <w:webHidden/>
+          </w:rPr>
+          <w:fldChar w:fldCharType="separate"/>
+        </w:r>
+        <w:r>
+          <w:rPr>
+            <w:noProof/>
+            <w:webHidden/>
+          </w:rPr>
+          <w:t>12</w:t>
+        </w:r>
+        <w:r>
+          <w:rPr>
+            <w:noProof/>
+            <w:webHidden/>
+          </w:rPr>
+          <w:fldChar w:fldCharType="end"/>
+        </w:r>
+      </w:hyperlink>
+    </w:p>
+    <w:p>
+      <w:pPr>
+        <w:pStyle w:val="TOC1"/>
+        <w:tabs>
+          <w:tab w:val="right" w:leader="dot" w:pos="7930"/>
+        </w:tabs>
+        <w:rPr>
+          <w:rFonts w:asciiTheme="minorHAnsi" w:eastAsiaTheme="minorEastAsia" w:hAnsiTheme="minorHAnsi" w:cstheme="minorBidi"/>
+          <w:noProof/>
+          <w:sz w:val="22"/>
+          <w:szCs w:val="22"/>
+          <w:lang w:val="en-ID"/>
+        </w:rPr>
+      </w:pPr>
+      <w:hyperlink w:anchor="_Toc99712155" w:history="1">
+        <w:r>
+          <w:rPr>
+            <w:rStyle w:val="Hyperlink"/>
+            <w:caps/>
+            <w:noProof/>
+          </w:rPr>
+          <w:t>BAB IV</w:t>
+        </w:r>
+        <w:r>
+          <w:rPr>
+            <w:rStyle w:val="Hyperlink"/>
+            <w:noProof/>
+          </w:rPr>
+          <w:t xml:space="preserve"> HASIL PENELITIAN DAN PEMBAHASAN</w:t>
+        </w:r>
+        <w:r>
+          <w:rPr>
+            <w:noProof/>
+            <w:webHidden/>
+          </w:rPr>
+          <w:tab/>
+        </w:r>
+        <w:r>
+          <w:rPr>
+            <w:noProof/>
+            <w:webHidden/>
+          </w:rPr>
+          <w:fldChar w:fldCharType="begin"/>
+        </w:r>
+        <w:r>
+          <w:rPr>
+            <w:noProof/>
+            <w:webHidden/>
+          </w:rPr>
+          <w:instrText xml:space="preserve"> PAGEREF _Toc99712155 \h </w:instrText>
+        </w:r>
+        <w:r>
+          <w:rPr>
+            <w:noProof/>
+            <w:webHidden/>
+          </w:rPr>
+        </w:r>
+        <w:r>
+          <w:rPr>
+            <w:noProof/>
+            <w:webHidden/>
+          </w:rPr>
+          <w:fldChar w:fldCharType="separate"/>
+        </w:r>
+        <w:r>
+          <w:rPr>
+            <w:noProof/>
+            <w:webHidden/>
+          </w:rPr>
+          <w:t>13</w:t>
+        </w:r>
+        <w:r>
+          <w:rPr>
+            <w:noProof/>
+            <w:webHidden/>
+          </w:rPr>
+          <w:fldChar w:fldCharType="end"/>
+        </w:r>
+      </w:hyperlink>
+    </w:p>
+    <w:p>
+      <w:pPr>
+        <w:pStyle w:val="TOC2"/>
+        <w:tabs>
+          <w:tab w:val="left" w:pos="1540"/>
+          <w:tab w:val="right" w:leader="dot" w:pos="7930"/>
+        </w:tabs>
+        <w:rPr>
+          <w:rFonts w:asciiTheme="minorHAnsi" w:eastAsiaTheme="minorEastAsia" w:hAnsiTheme="minorHAnsi" w:cstheme="minorBidi"/>
+          <w:noProof/>
+          <w:sz w:val="22"/>
+          <w:szCs w:val="22"/>
+          <w:lang w:val="en-ID"/>
+        </w:rPr>
+      </w:pPr>
+      <w:hyperlink w:anchor="_Toc99712156" w:history="1">
+        <w:r>
+          <w:rPr>
+            <w:rStyle w:val="Hyperlink"/>
+            <w:noProof/>
+          </w:rPr>
+          <w:t>4.1</w:t>
+        </w:r>
+        <w:r>
+          <w:rPr>
+            <w:rFonts w:asciiTheme="minorHAnsi" w:eastAsiaTheme="minorEastAsia" w:hAnsiTheme="minorHAnsi" w:cstheme="minorBidi"/>
+            <w:noProof/>
+            <w:sz w:val="22"/>
+            <w:szCs w:val="22"/>
+            <w:lang w:val="en-ID"/>
+          </w:rPr>
+          <w:tab/>
+        </w:r>
+        <w:r>
+          <w:rPr>
+            <w:rStyle w:val="Hyperlink"/>
+            <w:noProof/>
+          </w:rPr>
           <w:t>Pemodelan BPMN</w:t>
         </w:r>
         <w:r>
@@ -1888,7 +2418,7 @@
             <w:noProof/>
             <w:webHidden/>
           </w:rPr>
-          <w:instrText xml:space="preserve"> PAGEREF _Toc99710405 \h </w:instrText>
+          <w:instrText xml:space="preserve"> PAGEREF _Toc99712156 \h </w:instrText>
         </w:r>
         <w:r>
           <w:rPr>
@@ -1908,7 +2438,7 @@
             <w:noProof/>
             <w:webHidden/>
           </w:rPr>
-          <w:t>15</w:t>
+          <w:t>13</w:t>
         </w:r>
         <w:r>
           <w:rPr>
@@ -1934,7 +2464,7 @@
           <w:lang w:val="en-ID"/>
         </w:rPr>
       </w:pPr>
-      <w:hyperlink w:anchor="_Toc99710406" w:history="1">
+      <w:hyperlink w:anchor="_Toc99712157" w:history="1">
         <w:r>
           <w:rPr>
             <w:rStyle w:val="Hyperlink"/>
@@ -1978,7 +2508,7 @@
             <w:noProof/>
             <w:webHidden/>
           </w:rPr>
-          <w:instrText xml:space="preserve"> PAGEREF _Toc99710406 \h </w:instrText>
+          <w:instrText xml:space="preserve"> PAGEREF _Toc99712157 \h </w:instrText>
         </w:r>
         <w:r>
           <w:rPr>
@@ -1998,7 +2528,7 @@
             <w:noProof/>
             <w:webHidden/>
           </w:rPr>
-          <w:t>16</w:t>
+          <w:t>14</w:t>
         </w:r>
         <w:r>
           <w:rPr>
@@ -2024,7 +2554,7 @@
           <w:lang w:val="en-ID"/>
         </w:rPr>
       </w:pPr>
-      <w:hyperlink w:anchor="_Toc99710407" w:history="1">
+      <w:hyperlink w:anchor="_Toc99712158" w:history="1">
         <w:r>
           <w:rPr>
             <w:rStyle w:val="Hyperlink"/>
@@ -2068,7 +2598,7 @@
             <w:noProof/>
             <w:webHidden/>
           </w:rPr>
-          <w:instrText xml:space="preserve"> PAGEREF _Toc99710407 \h </w:instrText>
+          <w:instrText xml:space="preserve"> PAGEREF _Toc99712158 \h </w:instrText>
         </w:r>
         <w:r>
           <w:rPr>
@@ -2088,7 +2618,7 @@
             <w:noProof/>
             <w:webHidden/>
           </w:rPr>
-          <w:t>16</w:t>
+          <w:t>14</w:t>
         </w:r>
         <w:r>
           <w:rPr>
@@ -2114,7 +2644,7 @@
           <w:lang w:val="en-ID"/>
         </w:rPr>
       </w:pPr>
-      <w:hyperlink w:anchor="_Toc99710408" w:history="1">
+      <w:hyperlink w:anchor="_Toc99712159" w:history="1">
         <w:r>
           <w:rPr>
             <w:rStyle w:val="Hyperlink"/>
@@ -2158,7 +2688,7 @@
             <w:noProof/>
             <w:webHidden/>
           </w:rPr>
-          <w:instrText xml:space="preserve"> PAGEREF _Toc99710408 \h </w:instrText>
+          <w:instrText xml:space="preserve"> PAGEREF _Toc99712159 \h </w:instrText>
         </w:r>
         <w:r>
           <w:rPr>
@@ -2178,7 +2708,7 @@
             <w:noProof/>
             <w:webHidden/>
           </w:rPr>
-          <w:t>17</w:t>
+          <w:t>15</w:t>
         </w:r>
         <w:r>
           <w:rPr>
@@ -2204,7 +2734,7 @@
           <w:lang w:val="en-ID"/>
         </w:rPr>
       </w:pPr>
-      <w:hyperlink w:anchor="_Toc99710409" w:history="1">
+      <w:hyperlink w:anchor="_Toc99712160" w:history="1">
         <w:r>
           <w:rPr>
             <w:rStyle w:val="Hyperlink"/>
@@ -2248,7 +2778,7 @@
             <w:noProof/>
             <w:webHidden/>
           </w:rPr>
-          <w:instrText xml:space="preserve"> PAGEREF _Toc99710409 \h </w:instrText>
+          <w:instrText xml:space="preserve"> PAGEREF _Toc99712160 \h </w:instrText>
         </w:r>
         <w:r>
           <w:rPr>
@@ -2268,7 +2798,7 @@
             <w:noProof/>
             <w:webHidden/>
           </w:rPr>
-          <w:t>17</w:t>
+          <w:t>15</w:t>
         </w:r>
         <w:r>
           <w:rPr>
@@ -2294,7 +2824,7 @@
           <w:lang w:val="en-ID"/>
         </w:rPr>
       </w:pPr>
-      <w:hyperlink w:anchor="_Toc99710410" w:history="1">
+      <w:hyperlink w:anchor="_Toc99712161" w:history="1">
         <w:r>
           <w:rPr>
             <w:rStyle w:val="Hyperlink"/>
@@ -2338,7 +2868,7 @@
             <w:noProof/>
             <w:webHidden/>
           </w:rPr>
-          <w:instrText xml:space="preserve"> PAGEREF _Toc99710410 \h </w:instrText>
+          <w:instrText xml:space="preserve"> PAGEREF _Toc99712161 \h </w:instrText>
         </w:r>
         <w:r>
           <w:rPr>
@@ -2358,7 +2888,7 @@
             <w:noProof/>
             <w:webHidden/>
           </w:rPr>
-          <w:t>18</w:t>
+          <w:t>16</w:t>
         </w:r>
         <w:r>
           <w:rPr>
@@ -2383,7 +2913,7 @@
           <w:lang w:val="en-ID"/>
         </w:rPr>
       </w:pPr>
-      <w:hyperlink w:anchor="_Toc99710411" w:history="1">
+      <w:hyperlink w:anchor="_Toc99712162" w:history="1">
         <w:r>
           <w:rPr>
             <w:rStyle w:val="Hyperlink"/>
@@ -2418,7 +2948,7 @@
             <w:noProof/>
             <w:webHidden/>
           </w:rPr>
-          <w:instrText xml:space="preserve"> PAGEREF _Toc99710411 \h </w:instrText>
+          <w:instrText xml:space="preserve"> PAGEREF _Toc99712162 \h </w:instrText>
         </w:r>
         <w:r>
           <w:rPr>
@@ -2438,7 +2968,7 @@
             <w:noProof/>
             <w:webHidden/>
           </w:rPr>
-          <w:t>21</w:t>
+          <w:t>18</w:t>
         </w:r>
         <w:r>
           <w:rPr>
@@ -2463,7 +2993,7 @@
           <w:lang w:val="en-ID"/>
         </w:rPr>
       </w:pPr>
-      <w:hyperlink w:anchor="_Toc99710412" w:history="1">
+      <w:hyperlink w:anchor="_Toc99712163" w:history="1">
         <w:r>
           <w:rPr>
             <w:rStyle w:val="Hyperlink"/>
@@ -2490,7 +3020,7 @@
             <w:noProof/>
             <w:webHidden/>
           </w:rPr>
-          <w:instrText xml:space="preserve"> PAGEREF _Toc99710412 \h </w:instrText>
+          <w:instrText xml:space="preserve"> PAGEREF _Toc99712163 \h </w:instrText>
         </w:r>
         <w:r>
           <w:rPr>
@@ -2510,7 +3040,7 @@
             <w:noProof/>
             <w:webHidden/>
           </w:rPr>
-          <w:t>22</w:t>
+          <w:t>vi</w:t>
         </w:r>
         <w:r>
           <w:rPr>
@@ -2535,7 +3065,7 @@
           <w:lang w:val="en-ID"/>
         </w:rPr>
       </w:pPr>
-      <w:hyperlink w:anchor="_Toc99710413" w:history="1">
+      <w:hyperlink w:anchor="_Toc99712164" w:history="1">
         <w:r>
           <w:rPr>
             <w:rStyle w:val="Hyperlink"/>
@@ -2562,7 +3092,7 @@
             <w:noProof/>
             <w:webHidden/>
           </w:rPr>
-          <w:instrText xml:space="preserve"> PAGEREF _Toc99710413 \h </w:instrText>
+          <w:instrText xml:space="preserve"> PAGEREF _Toc99712164 \h </w:instrText>
         </w:r>
         <w:r>
           <w:rPr>
@@ -2582,7 +3112,7 @@
             <w:noProof/>
             <w:webHidden/>
           </w:rPr>
-          <w:t>23</w:t>
+          <w:t>vii</w:t>
         </w:r>
         <w:r>
           <w:rPr>
@@ -2605,8 +3135,8 @@
       <w:pPr>
         <w:pStyle w:val="Judul"/>
       </w:pPr>
-      <w:bookmarkStart w:id="6" w:name="_c8u1zdekvdoj" w:colFirst="0" w:colLast="0"/>
-      <w:bookmarkEnd w:id="6"/>
+      <w:bookmarkStart w:id="7" w:name="_c8u1zdekvdoj" w:colFirst="0" w:colLast="0"/>
+      <w:bookmarkEnd w:id="7"/>
       <w:r>
         <w:br w:type="page"/>
       </w:r>
@@ -2615,11 +3145,12 @@
       <w:pPr>
         <w:pStyle w:val="Judul"/>
       </w:pPr>
-      <w:bookmarkStart w:id="7" w:name="_Toc99710391"/>
-      <w:r>
+      <w:bookmarkStart w:id="8" w:name="_Toc99712137"/>
+      <w:r>
+        <w:lastRenderedPageBreak/>
         <w:t>DAFTAR GAMBAR</w:t>
       </w:r>
-      <w:bookmarkEnd w:id="7"/>
+      <w:bookmarkEnd w:id="8"/>
     </w:p>
     <w:p>
       <w:pPr>
@@ -3122,21 +3653,22 @@
           <w:cols w:space="720"/>
         </w:sectPr>
       </w:pPr>
-      <w:bookmarkStart w:id="8" w:name="_kl60h2z6o1bk" w:colFirst="0" w:colLast="0"/>
-      <w:bookmarkEnd w:id="8"/>
+      <w:bookmarkStart w:id="9" w:name="_kl60h2z6o1bk" w:colFirst="0" w:colLast="0"/>
+      <w:bookmarkEnd w:id="9"/>
     </w:p>
     <w:p>
       <w:pPr>
         <w:pStyle w:val="Judul1"/>
       </w:pPr>
       <w:r>
+        <w:lastRenderedPageBreak/>
         <w:br/>
       </w:r>
-      <w:bookmarkStart w:id="9" w:name="_Toc99710392"/>
+      <w:bookmarkStart w:id="10" w:name="_Toc99712138"/>
       <w:r>
         <w:t>PENDAHULUAN</w:t>
       </w:r>
-      <w:bookmarkEnd w:id="9"/>
+      <w:bookmarkEnd w:id="10"/>
     </w:p>
     <w:p/>
     <w:p>
@@ -3147,14 +3679,14 @@
           <w:szCs w:val="24"/>
         </w:rPr>
       </w:pPr>
-      <w:bookmarkStart w:id="10" w:name="_Toc99710393"/>
+      <w:bookmarkStart w:id="11" w:name="_Toc99712139"/>
       <w:r>
         <w:rPr>
           <w:szCs w:val="24"/>
         </w:rPr>
         <w:t>Latar Belakang</w:t>
       </w:r>
-      <w:bookmarkEnd w:id="10"/>
+      <w:bookmarkEnd w:id="11"/>
     </w:p>
     <w:p>
       <w:r>
@@ -3168,7 +3700,11 @@
     </w:p>
     <w:p>
       <w:r>
-        <w:t>PT Lea Sanent merupakan sebuah perusahaan bergerak dibidang industri garment yang berhasil ke Internasional karena mampu bersaing dengan produk lainnya.  Produk PT Lea Sanent mampu memenuhi pasaran dan negara luar. Produk PT Lea Sanent sudah menembus negara luar seperti Dubai, Korea, dan Hong Kong. Dengan begitu PT Lea Sanent tetap teguh dengan kunci kesuksesannya yaitu kualitas produk dan pembiayaan rasional akan membuat anggapan “jean terbaik buatan Amerika” . Anggapan tersebut akan membuat PT Lea Sanent menjaga konsistensinya dalam mendistribusikan produknya.</w:t>
+        <w:t xml:space="preserve">PT Lea Sanent merupakan sebuah perusahaan bergerak dibidang industri garment yang berhasil ke Internasional karena mampu bersaing dengan produk lainnya.  Produk PT Lea Sanent mampu memenuhi pasaran dan negara luar. Produk PT Lea Sanent sudah menembus negara luar seperti Dubai, Korea, dan Hong Kong. Dengan begitu PT Lea Sanent tetap teguh dengan kunci kesuksesannya yaitu kualitas produk dan pembiayaan rasional akan membuat anggapan “jean terbaik </w:t>
+      </w:r>
+      <w:r>
+        <w:lastRenderedPageBreak/>
+        <w:t>buatan Amerika” . Anggapan tersebut akan membuat PT Lea Sanent menjaga konsistensinya dalam mendistribusikan produknya.</w:t>
       </w:r>
     </w:p>
     <w:p>
@@ -3180,11 +3716,11 @@
       <w:pPr>
         <w:pStyle w:val="Judul2"/>
       </w:pPr>
-      <w:bookmarkStart w:id="11" w:name="_Toc99710394"/>
+      <w:bookmarkStart w:id="12" w:name="_Toc99712140"/>
       <w:r>
         <w:t>Rumusan masalah</w:t>
       </w:r>
-      <w:bookmarkEnd w:id="11"/>
+      <w:bookmarkEnd w:id="12"/>
     </w:p>
     <w:p>
       <w:pPr>
@@ -3239,11 +3775,11 @@
       <w:pPr>
         <w:pStyle w:val="Judul2"/>
       </w:pPr>
-      <w:bookmarkStart w:id="12" w:name="_Toc99710395"/>
+      <w:bookmarkStart w:id="13" w:name="_Toc99712141"/>
       <w:r>
         <w:t>Ruang Lingkup Kegiatan</w:t>
       </w:r>
-      <w:bookmarkEnd w:id="12"/>
+      <w:bookmarkEnd w:id="13"/>
     </w:p>
     <w:p>
       <w:pPr>
@@ -3298,11 +3834,11 @@
       <w:pPr>
         <w:pStyle w:val="Judul2"/>
       </w:pPr>
-      <w:bookmarkStart w:id="13" w:name="_Toc99710396"/>
+      <w:bookmarkStart w:id="14" w:name="_Toc99712142"/>
       <w:r>
         <w:t>Tujuan</w:t>
       </w:r>
-      <w:bookmarkEnd w:id="13"/>
+      <w:bookmarkEnd w:id="14"/>
     </w:p>
     <w:p>
       <w:r>
@@ -3348,31 +3884,35 @@
           <w:docGrid w:linePitch="299"/>
         </w:sectPr>
       </w:pPr>
-      <w:bookmarkStart w:id="14" w:name="_25ysaw4wbot8" w:colFirst="0" w:colLast="0"/>
-      <w:bookmarkEnd w:id="14"/>
+      <w:bookmarkStart w:id="15" w:name="_25ysaw4wbot8" w:colFirst="0" w:colLast="0"/>
+      <w:bookmarkEnd w:id="15"/>
     </w:p>
     <w:p>
       <w:pPr>
         <w:pStyle w:val="Judul1"/>
       </w:pPr>
       <w:r>
+        <w:lastRenderedPageBreak/>
         <w:br/>
       </w:r>
-      <w:bookmarkStart w:id="15" w:name="_Toc99710397"/>
+      <w:bookmarkStart w:id="16" w:name="_Toc99712143"/>
       <w:r>
         <w:t>KAJIAN TEORI</w:t>
       </w:r>
-      <w:bookmarkEnd w:id="15"/>
+      <w:bookmarkEnd w:id="16"/>
     </w:p>
     <w:p>
       <w:pPr>
         <w:pStyle w:val="Judul2"/>
       </w:pPr>
-      <w:bookmarkStart w:id="16" w:name="_Toc99710398"/>
+      <w:bookmarkStart w:id="17" w:name="_Toc99712144"/>
+      <w:r>
+        <w:t xml:space="preserve">Pengertian </w:t>
+      </w:r>
       <w:r>
         <w:t>Proses Bisin</w:t>
       </w:r>
-      <w:bookmarkEnd w:id="16"/>
+      <w:bookmarkEnd w:id="17"/>
     </w:p>
     <w:p>
       <w:pPr>
@@ -3398,11 +3938,148 @@
       <w:pPr>
         <w:pStyle w:val="Judul2"/>
       </w:pPr>
-      <w:bookmarkStart w:id="17" w:name="_Toc99710399"/>
-      <w:r>
-        <w:t>Business Process Model and Nation (BPMN)</w:t>
-      </w:r>
-      <w:bookmarkEnd w:id="17"/>
+      <w:bookmarkStart w:id="18" w:name="_Toc99712145"/>
+      <w:r>
+        <w:t xml:space="preserve">Pengertian </w:t>
+      </w:r>
+      <w:r>
+        <w:t xml:space="preserve">Business Process Model and </w:t>
+      </w:r>
+      <w:r>
+        <w:t>Notation</w:t>
+      </w:r>
+      <w:r>
+        <w:t xml:space="preserve"> </w:t>
+      </w:r>
+      <w:r>
+        <w:t>(BPMN)</w:t>
+      </w:r>
+      <w:bookmarkEnd w:id="18"/>
+    </w:p>
+    <w:p>
+      <w:r>
+        <w:t>BPMN mewakili simbol pemodelan proses bisnis yang dikembangkan oleh Object Management Group. Tujuan utama BPMN adalah untuk memberi semua pengguna bisnis notasi yang mudah dimengerti, dimulai dengan analis bisnis yang menciptakan konsep awal proses, pengembang teknologi yang bertanggung jawab untuk menerapkan proses yang ada, dan proses pengelolaan dan pemantauannya. Oleh karena itu BPMN berfungsi sebagai jembatan antara perancangan proses bisnis dan implementasi proses bisnis (Weske, 2007).</w:t>
+      </w:r>
+    </w:p>
+    <w:p>
+      <w:pPr>
+        <w:pStyle w:val="Judul2"/>
+      </w:pPr>
+      <w:bookmarkStart w:id="19" w:name="_Toc99712146"/>
+      <w:r>
+        <w:t>Penggunaan BPMN dalam Perusahaan</w:t>
+      </w:r>
+      <w:bookmarkEnd w:id="19"/>
+    </w:p>
+    <w:p>
+      <w:pPr>
+        <w:rPr>
+          <w:lang w:val="en-ID"/>
+        </w:rPr>
+      </w:pPr>
+      <w:r>
+        <w:rPr>
+          <w:lang w:val="en-ID"/>
+        </w:rPr>
+        <w:t xml:space="preserve">Penggunaan BPMN dalam Perusahaan Tujuan BPMN adalah memberikan setiap orang pandangan yang jelas tentang proses dari awal hingga akhir. Ini </w:t>
+      </w:r>
+      <w:r>
+        <w:rPr>
+          <w:lang w:val="en-ID"/>
+        </w:rPr>
+        <w:lastRenderedPageBreak/>
+        <w:t>membantu menyediakan jalur visual yang akan menjembatani kesenjangan, menunjukkan urutan aktivitas bisnis yang diperlukan untuk berpindah dari akhir sebuah proses ke proses lainnya. Berikut adalah beberapa manfaat yang dapat diperoleh bisnis dengan menggunakan BPMN: </w:t>
+      </w:r>
+    </w:p>
+    <w:p>
+      <w:pPr>
+        <w:pStyle w:val="DaftarParagraf"/>
+        <w:numPr>
+          <w:ilvl w:val="0"/>
+          <w:numId w:val="18"/>
+        </w:numPr>
+        <w:rPr>
+          <w:lang w:val="en-ID"/>
+        </w:rPr>
+      </w:pPr>
+      <w:r>
+        <w:rPr>
+          <w:lang w:val="en-ID"/>
+        </w:rPr>
+        <w:t>Komunikasi dan kolaborasi lebih mudah untuk mencapai tujuan </w:t>
+      </w:r>
+    </w:p>
+    <w:p>
+      <w:pPr>
+        <w:pStyle w:val="DaftarParagraf"/>
+        <w:numPr>
+          <w:ilvl w:val="0"/>
+          <w:numId w:val="18"/>
+        </w:numPr>
+        <w:rPr>
+          <w:lang w:val="en-ID"/>
+        </w:rPr>
+      </w:pPr>
+      <w:r>
+        <w:rPr>
+          <w:lang w:val="en-ID"/>
+        </w:rPr>
+        <w:t>Representasi visual sederhana tentang langkah-langkah </w:t>
+      </w:r>
+    </w:p>
+    <w:p>
+      <w:pPr>
+        <w:pStyle w:val="DaftarParagraf"/>
+        <w:numPr>
+          <w:ilvl w:val="0"/>
+          <w:numId w:val="18"/>
+        </w:numPr>
+        <w:rPr>
+          <w:lang w:val="en-ID"/>
+        </w:rPr>
+      </w:pPr>
+      <w:r>
+        <w:rPr>
+          <w:lang w:val="en-ID"/>
+        </w:rPr>
+        <w:t>Kemampuan untuk menyesuaikan berdasarkan peran pemangku kepentingan (misalnya : analis, peserta proses, manajer, pengembang, tim eksternal dan konsultan)</w:t>
+      </w:r>
+    </w:p>
+    <w:p>
+      <w:pPr>
+        <w:pStyle w:val="DaftarParagraf"/>
+        <w:numPr>
+          <w:ilvl w:val="0"/>
+          <w:numId w:val="18"/>
+        </w:numPr>
+        <w:rPr>
+          <w:lang w:val="en-ID"/>
+        </w:rPr>
+      </w:pPr>
+      <w:r>
+        <w:rPr>
+          <w:lang w:val="en-ID"/>
+        </w:rPr>
+        <w:t>Mengidentifikasi masalah dalam proses yang mungkin memerlukan solusi- Wawasan tentang area potensial untuk peningkatan </w:t>
+      </w:r>
+    </w:p>
+    <w:p>
+      <w:pPr>
+        <w:pStyle w:val="DaftarParagraf"/>
+        <w:numPr>
+          <w:ilvl w:val="0"/>
+          <w:numId w:val="18"/>
+        </w:numPr>
+        <w:rPr>
+          <w:lang w:val="en-ID"/>
+        </w:rPr>
+      </w:pPr>
+      <w:r>
+        <w:rPr>
+          <w:lang w:val="en-ID"/>
+        </w:rPr>
+        <w:t>Mendorong hasil berkualitas tinggi</w:t>
+      </w:r>
     </w:p>
     <w:p>
       <w:pPr>
@@ -3410,32 +4087,123 @@
           <w:lang w:val="id-ID"/>
         </w:rPr>
       </w:pPr>
-      <w:r>
-        <w:t>BPMN mewakili simbol pemodelan proses bisnis yang dikembangkan oleh Object Management Group. Tujuan utama BPMN adalah untuk memberi semua pengguna bisnis notasi yang mudah dimengerti, dimulai dengan analis bisnis yang menciptakan konsep awal proses, pengembang teknologi yang bertanggung jawab untuk menerapkan proses yang ada, dan proses pengelolaan dan pemantauannya. Oleh karena itu BPMN berfungsi sebagai jembatan antara perancangan proses bisnis dan implementasi proses bisnis (Weske, 2007).</w:t>
-      </w:r>
     </w:p>
     <w:p>
       <w:pPr>
         <w:pStyle w:val="Judul2"/>
       </w:pPr>
-      <w:bookmarkStart w:id="18" w:name="_Toc99710400"/>
+      <w:bookmarkStart w:id="20" w:name="_Toc99712147"/>
+      <w:r>
+        <w:t xml:space="preserve">Pengertian </w:t>
+      </w:r>
       <w:r>
         <w:t>Diagram Fishbone</w:t>
       </w:r>
-      <w:bookmarkEnd w:id="18"/>
-    </w:p>
-    <w:p>
-      <w:pPr>
-        <w:rPr>
+      <w:bookmarkEnd w:id="20"/>
+    </w:p>
+    <w:p>
+      <w:pPr>
+        <w:rPr>
+          <w:color w:val="000000"/>
+        </w:rPr>
+      </w:pPr>
+      <w:r>
+        <w:rPr>
+          <w:color w:val="000000"/>
+        </w:rPr>
+        <w:t>Diagram fishbone merupakan metode yang diciptakan oleh Kaoru Ishikawa untuk mengidentifikasi sebab dan akibat dari suatu permasalahan. Cabang utama dari diagram fishbone menandakan permasalahan yang dihadapi, sedangkan cabang-cabng lainnya yang akan berujung pada cabang utama adalah penyebab dari permasalahan yang biasanya dikategorikan menjadi orang, material, peralatan, manajemen, dan lingkungan. Diagram fishbone sangat berguna dalam perbaikan kualitas dikarenakan dapat memvisualisasikan akar-akar permasalahan yang banyak ke dalam format yang sederhana (Lighter &amp; Fair, 2000).</w:t>
+      </w:r>
+      <w:r>
+        <w:rPr>
+          <w:color w:val="000000"/>
           <w:lang w:val="id-ID"/>
         </w:rPr>
-      </w:pPr>
+        <w:t xml:space="preserve"> </w:t>
+      </w:r>
       <w:r>
         <w:rPr>
           <w:color w:val="000000"/>
         </w:rPr>
-        <w:t>Diagram fishbone merupakan metode yang diciptakan oleh Kaoru Ishikawa untuk mengidentifikasi sebab dan akibat dari suatu permasalahan. Cabang utama dari diagram fishbone menandakan permasalahan yang dihadapi, sedangkan cabang-cabng lainnya yang akan berujung pada cabang utama adalah penyebab dari permasalahan yang biasanya dikategorikan menjadi orang, material, peralatan, manajemen, dan lingkungan. Diagram fishbone sangat berguna dalam perbaikan kualitas dikarenakan dapat memvisualisasikan akar-akar permasalahan yang banyak ke dalam format yang sederhana (Lighter &amp; Fair, 2000).</w:t>
-      </w:r>
+        <w:t>Dalam membuat Fishbone Diagram, ada beberapa tahapan yang harus dilakukan, yakni :</w:t>
+      </w:r>
+    </w:p>
+    <w:p>
+      <w:pPr>
+        <w:pStyle w:val="Judul2"/>
+      </w:pPr>
+      <w:bookmarkStart w:id="21" w:name="_Toc99712148"/>
+      <w:r>
+        <w:t>Mengidentifikasi masalah</w:t>
+      </w:r>
+      <w:bookmarkEnd w:id="21"/>
+    </w:p>
+    <w:p>
+      <w:r>
+        <w:t>Identifikasikan masalah yang sebenarnya sedang dialami. Masalah utama yang terjadi kemudian digambarkan dengan bentuk kotak sebagai kepala dari fishbone diagram. Masalah yang diidentifikasi yang akan menjadi pusat perhatian dalam proses pembuatan fishbone diagram.</w:t>
+      </w:r>
+    </w:p>
+    <w:p>
+      <w:pPr>
+        <w:pStyle w:val="Judul2"/>
+      </w:pPr>
+      <w:bookmarkStart w:id="22" w:name="_Toc99712149"/>
+      <w:r>
+        <w:lastRenderedPageBreak/>
+        <w:t>Mengidentifikasi faktor-faktor utama masalah</w:t>
+      </w:r>
+      <w:bookmarkEnd w:id="22"/>
+    </w:p>
+    <w:p>
+      <w:r>
+        <w:t>Dari masalah yang ada, maka ditentukan faktor-faktor utama yang menjadi bagian dari permasalahan yang ada. Faktor-faktor ini akan menjadi penyusun “tulang” utama dari fishbone diagram. Faktor ini dapat berupa sumber daya manusia, metode yang digunakan, cara produksi, dan lain sebagainya.</w:t>
+      </w:r>
+    </w:p>
+    <w:p>
+      <w:pPr>
+        <w:pStyle w:val="Judul2"/>
+      </w:pPr>
+      <w:bookmarkStart w:id="23" w:name="_Toc99712150"/>
+      <w:r>
+        <w:t>Menemukan kemungkinan penyebab dari setiap faktor</w:t>
+      </w:r>
+      <w:bookmarkEnd w:id="23"/>
+    </w:p>
+    <w:p>
+      <w:r>
+        <w:t xml:space="preserve">Dari setiap faktor utama yang menjadi pangkal masalah, maka perlu ditemukan kemungkinan penyebab. Kemungkinan-kemungkinan penyebab setiap faktor, akan digambarkan sebagai “tulang” kecil pada “tulang” utama. Setiap kemungkinan penyebab juga perlu dicari tau akar penyebabnya dan dapat digambarkan sebagai “tulang” pada tulang kecil kemungkinan penyebab sebelumnya. Kemungkinan penyebab dapat ditemukan dengan cara melakukan </w:t>
+      </w:r>
+      <w:r>
+        <w:rPr>
+          <w:i/>
+          <w:iCs/>
+        </w:rPr>
+        <w:t xml:space="preserve">brainstorming </w:t>
+      </w:r>
+      <w:r>
+        <w:t>atau analisa keadaan dengan observasi.</w:t>
+      </w:r>
+    </w:p>
+    <w:p>
+      <w:pPr>
+        <w:pStyle w:val="Judul2"/>
+      </w:pPr>
+      <w:bookmarkStart w:id="24" w:name="_Toc99712151"/>
+      <w:r>
+        <w:t>Melakukan analisa hasil diagram yang sudah dibuat</w:t>
+      </w:r>
+      <w:bookmarkEnd w:id="24"/>
+    </w:p>
+    <w:p>
+      <w:r>
+        <w:t>Setelah membuat fishbone diagram, maka dapat dilihat semua akar penyebab masalah. Dari akar penyebab yang sudah ditemukan, perlu dianalisa lebih jauh prioritas dan signifikansi dari penyebabnya. Kemudian dapat dicari tau solusi untuk menyelesaikan masalah yang ada dengan menyelesaikan akar masalah.</w:t>
+      </w:r>
+    </w:p>
+    <w:p>
+      <w:pPr>
+        <w:rPr>
+          <w:lang w:val="id-ID"/>
+        </w:rPr>
+      </w:pPr>
     </w:p>
     <w:p/>
     <w:p/>
@@ -3458,10 +4226,10 @@
         <w:pStyle w:val="Judul"/>
         <w:jc w:val="both"/>
       </w:pPr>
-      <w:bookmarkStart w:id="19" w:name="_rj21kgnnl65x" w:colFirst="0" w:colLast="0"/>
-      <w:bookmarkStart w:id="20" w:name="_qde5yrqz9hnk" w:colFirst="0" w:colLast="0"/>
-      <w:bookmarkEnd w:id="19"/>
-      <w:bookmarkEnd w:id="20"/>
+      <w:bookmarkStart w:id="25" w:name="_rj21kgnnl65x" w:colFirst="0" w:colLast="0"/>
+      <w:bookmarkStart w:id="26" w:name="_qde5yrqz9hnk" w:colFirst="0" w:colLast="0"/>
+      <w:bookmarkEnd w:id="25"/>
+      <w:bookmarkEnd w:id="26"/>
     </w:p>
     <w:p>
       <w:pPr>
@@ -3482,23 +4250,24 @@
         <w:pStyle w:val="Judul1"/>
       </w:pPr>
       <w:r>
+        <w:lastRenderedPageBreak/>
         <w:br/>
       </w:r>
-      <w:bookmarkStart w:id="21" w:name="_Toc99710401"/>
+      <w:bookmarkStart w:id="27" w:name="_Toc99712152"/>
       <w:r>
         <w:t>Metode Penelitian</w:t>
       </w:r>
-      <w:bookmarkEnd w:id="21"/>
+      <w:bookmarkEnd w:id="27"/>
     </w:p>
     <w:p>
       <w:pPr>
         <w:pStyle w:val="Judul2"/>
       </w:pPr>
-      <w:bookmarkStart w:id="22" w:name="_Toc99710402"/>
+      <w:bookmarkStart w:id="28" w:name="_Toc99712153"/>
       <w:r>
         <w:t>Desain penelitian</w:t>
       </w:r>
-      <w:bookmarkEnd w:id="22"/>
+      <w:bookmarkEnd w:id="28"/>
     </w:p>
     <w:p>
       <w:pPr>
@@ -3524,11 +4293,11 @@
       <w:pPr>
         <w:pStyle w:val="Judul2"/>
       </w:pPr>
-      <w:bookmarkStart w:id="23" w:name="_Toc99710403"/>
+      <w:bookmarkStart w:id="29" w:name="_Toc99712154"/>
       <w:r>
         <w:t>Waktu penelitian</w:t>
       </w:r>
-      <w:bookmarkEnd w:id="23"/>
+      <w:bookmarkEnd w:id="29"/>
     </w:p>
     <w:p>
       <w:pPr>
@@ -3557,23 +4326,24 @@
         <w:pStyle w:val="Judul1"/>
       </w:pPr>
       <w:r>
+        <w:lastRenderedPageBreak/>
         <w:br/>
       </w:r>
-      <w:bookmarkStart w:id="24" w:name="_Toc99710404"/>
+      <w:bookmarkStart w:id="30" w:name="_Toc99712155"/>
       <w:r>
         <w:t>HASIL PENELITIAN DAN PEMBAHASAN</w:t>
       </w:r>
-      <w:bookmarkEnd w:id="24"/>
+      <w:bookmarkEnd w:id="30"/>
     </w:p>
     <w:p>
       <w:pPr>
         <w:pStyle w:val="Judul2"/>
       </w:pPr>
-      <w:bookmarkStart w:id="25" w:name="_Toc99710405"/>
+      <w:bookmarkStart w:id="31" w:name="_Toc99712156"/>
       <w:r>
         <w:t>Pemodelan BPMN</w:t>
       </w:r>
-      <w:bookmarkEnd w:id="25"/>
+      <w:bookmarkEnd w:id="31"/>
     </w:p>
     <w:p>
       <w:pPr>
@@ -3636,7 +4406,7 @@
                                 <w:lang w:val="id-ID"/>
                               </w:rPr>
                             </w:pPr>
-                            <w:bookmarkStart w:id="26" w:name="_Toc99710184"/>
+                            <w:bookmarkStart w:id="32" w:name="_Toc99710184"/>
                             <w:r>
                               <w:t xml:space="preserve">Gambar 4. </w:t>
                             </w:r>
@@ -3664,7 +4434,7 @@
                               </w:rPr>
                               <w:t>. BPMN Level 0</w:t>
                             </w:r>
-                            <w:bookmarkEnd w:id="26"/>
+                            <w:bookmarkEnd w:id="32"/>
                           </w:p>
                         </w:txbxContent>
                       </wps:txbx>
@@ -3698,7 +4468,7 @@
                           <w:lang w:val="id-ID"/>
                         </w:rPr>
                       </w:pPr>
-                      <w:bookmarkStart w:id="27" w:name="_Toc99710184"/>
+                      <w:bookmarkStart w:id="33" w:name="_Toc99710184"/>
                       <w:r>
                         <w:t xml:space="preserve">Gambar 4. </w:t>
                       </w:r>
@@ -3726,7 +4496,7 @@
                         </w:rPr>
                         <w:t>. BPMN Level 0</w:t>
                       </w:r>
-                      <w:bookmarkEnd w:id="27"/>
+                      <w:bookmarkEnd w:id="33"/>
                     </w:p>
                   </w:txbxContent>
                 </v:textbox>
@@ -3806,11 +4576,12 @@
       <w:pPr>
         <w:pStyle w:val="Judul3"/>
       </w:pPr>
-      <w:bookmarkStart w:id="28" w:name="_Toc99710406"/>
-      <w:r>
+      <w:bookmarkStart w:id="34" w:name="_Toc99712157"/>
+      <w:r>
+        <w:lastRenderedPageBreak/>
         <w:t>Proses Produksi Pakaian</w:t>
       </w:r>
-      <w:bookmarkEnd w:id="28"/>
+      <w:bookmarkEnd w:id="34"/>
     </w:p>
     <w:p>
       <w:r>
@@ -3865,7 +4636,7 @@
                                 <w:lang w:val="id-ID"/>
                               </w:rPr>
                             </w:pPr>
-                            <w:bookmarkStart w:id="29" w:name="_Toc99710185"/>
+                            <w:bookmarkStart w:id="35" w:name="_Toc99710185"/>
                             <w:r>
                               <w:t xml:space="preserve">Gambar 4. </w:t>
                             </w:r>
@@ -3893,7 +4664,7 @@
                               </w:rPr>
                               <w:t>. BPMN Level 1 Proses Produksi</w:t>
                             </w:r>
-                            <w:bookmarkEnd w:id="29"/>
+                            <w:bookmarkEnd w:id="35"/>
                           </w:p>
                         </w:txbxContent>
                       </wps:txbx>
@@ -3922,7 +4693,7 @@
                           <w:lang w:val="id-ID"/>
                         </w:rPr>
                       </w:pPr>
-                      <w:bookmarkStart w:id="30" w:name="_Toc99710185"/>
+                      <w:bookmarkStart w:id="36" w:name="_Toc99710185"/>
                       <w:r>
                         <w:t xml:space="preserve">Gambar 4. </w:t>
                       </w:r>
@@ -3950,7 +4721,7 @@
                         </w:rPr>
                         <w:t>. BPMN Level 1 Proses Produksi</w:t>
                       </w:r>
-                      <w:bookmarkEnd w:id="30"/>
+                      <w:bookmarkEnd w:id="36"/>
                     </w:p>
                   </w:txbxContent>
                 </v:textbox>
@@ -4023,11 +4794,11 @@
       <w:pPr>
         <w:pStyle w:val="Judul3"/>
       </w:pPr>
-      <w:bookmarkStart w:id="31" w:name="_Toc99710407"/>
+      <w:bookmarkStart w:id="37" w:name="_Toc99712158"/>
       <w:r>
         <w:t>Proses Quality Control</w:t>
       </w:r>
-      <w:bookmarkEnd w:id="31"/>
+      <w:bookmarkEnd w:id="37"/>
     </w:p>
     <w:p>
       <w:r>
@@ -4080,7 +4851,7 @@
                                 <w:lang w:val="id-ID"/>
                               </w:rPr>
                             </w:pPr>
-                            <w:bookmarkStart w:id="32" w:name="_Toc99710186"/>
+                            <w:bookmarkStart w:id="38" w:name="_Toc99710186"/>
                             <w:r>
                               <w:t xml:space="preserve">Gambar 4. </w:t>
                             </w:r>
@@ -4108,7 +4879,7 @@
                               </w:rPr>
                               <w:t>. BPMN Level 2 Quality Control</w:t>
                             </w:r>
-                            <w:bookmarkEnd w:id="32"/>
+                            <w:bookmarkEnd w:id="38"/>
                           </w:p>
                         </w:txbxContent>
                       </wps:txbx>
@@ -4138,7 +4909,7 @@
                           <w:lang w:val="id-ID"/>
                         </w:rPr>
                       </w:pPr>
-                      <w:bookmarkStart w:id="33" w:name="_Toc99710186"/>
+                      <w:bookmarkStart w:id="39" w:name="_Toc99710186"/>
                       <w:r>
                         <w:t xml:space="preserve">Gambar 4. </w:t>
                       </w:r>
@@ -4166,7 +4937,7 @@
                         </w:rPr>
                         <w:t>. BPMN Level 2 Quality Control</w:t>
                       </w:r>
-                      <w:bookmarkEnd w:id="33"/>
+                      <w:bookmarkEnd w:id="39"/>
                     </w:p>
                   </w:txbxContent>
                 </v:textbox>
@@ -4237,7 +5008,11 @@
         </w:drawing>
       </w:r>
       <w:r>
-        <w:t>Proses Quality Control bertujuan untuk memastikan bahwa produk memenuhi persyaratan spesifik dan dapat memuaskan. Pemenuhan persyaratan tersebut dapat tercapai dengan dilakukannya serangkaian pengujian terhadap pakaian. Pada gambar … dapat dilihat bahwa terdapat banyak pengujian yang dilakukan agar memenuhi kriteria yang telah ditetapkan perusahaan.</w:t>
+        <w:t xml:space="preserve">Proses Quality Control bertujuan untuk memastikan bahwa produk memenuhi persyaratan spesifik dan dapat memuaskan. Pemenuhan persyaratan tersebut dapat tercapai dengan dilakukannya serangkaian pengujian terhadap </w:t>
+      </w:r>
+      <w:r>
+        <w:lastRenderedPageBreak/>
+        <w:t>pakaian. Pada gambar … dapat dilihat bahwa terdapat banyak pengujian yang dilakukan agar memenuhi kriteria yang telah ditetapkan perusahaan.</w:t>
       </w:r>
     </w:p>
     <w:p/>
@@ -4245,11 +5020,11 @@
       <w:pPr>
         <w:pStyle w:val="Judul2"/>
       </w:pPr>
-      <w:bookmarkStart w:id="34" w:name="_Toc99710408"/>
+      <w:bookmarkStart w:id="40" w:name="_Toc99712159"/>
       <w:r>
         <w:t>Identifikasi Permasalahan</w:t>
       </w:r>
-      <w:bookmarkEnd w:id="34"/>
+      <w:bookmarkEnd w:id="40"/>
     </w:p>
     <w:p>
       <w:pPr>
@@ -4391,7 +5166,7 @@
       <w:pPr>
         <w:pStyle w:val="Judul2"/>
       </w:pPr>
-      <w:bookmarkStart w:id="35" w:name="_Toc99710409"/>
+      <w:bookmarkStart w:id="41" w:name="_Toc99712160"/>
       <w:r>
         <w:rPr>
           <w:noProof/>
@@ -4443,7 +5218,7 @@
                                 <w:lang w:val="id-ID"/>
                               </w:rPr>
                             </w:pPr>
-                            <w:bookmarkStart w:id="36" w:name="_Toc99710187"/>
+                            <w:bookmarkStart w:id="42" w:name="_Toc99710187"/>
                             <w:r>
                               <w:t xml:space="preserve">Gambar 4. </w:t>
                             </w:r>
@@ -4471,7 +5246,7 @@
                               </w:rPr>
                               <w:t>. Fishbone Quality Control</w:t>
                             </w:r>
-                            <w:bookmarkEnd w:id="36"/>
+                            <w:bookmarkEnd w:id="42"/>
                           </w:p>
                         </w:txbxContent>
                       </wps:txbx>
@@ -4502,7 +5277,7 @@
                           <w:lang w:val="id-ID"/>
                         </w:rPr>
                       </w:pPr>
-                      <w:bookmarkStart w:id="37" w:name="_Toc99710187"/>
+                      <w:bookmarkStart w:id="43" w:name="_Toc99710187"/>
                       <w:r>
                         <w:t xml:space="preserve">Gambar 4. </w:t>
                       </w:r>
@@ -4530,7 +5305,7 @@
                         </w:rPr>
                         <w:t>. Fishbone Quality Control</w:t>
                       </w:r>
-                      <w:bookmarkEnd w:id="37"/>
+                      <w:bookmarkEnd w:id="43"/>
                     </w:p>
                   </w:txbxContent>
                 </v:textbox>
@@ -4543,7 +5318,7 @@
       <w:r>
         <w:t>Fishbone</w:t>
       </w:r>
-      <w:bookmarkEnd w:id="35"/>
+      <w:bookmarkEnd w:id="41"/>
     </w:p>
     <w:p>
       <w:pPr>
@@ -4562,6 +5337,7 @@
         <w:rPr>
           <w:lang w:val="en-ID"/>
         </w:rPr>
+        <w:lastRenderedPageBreak/>
         <w:t>Terdapat empat kategori utama yang menjadi potensial sebab utama terjadinya permasalahan terhadap proses quality control. Berikut keempat kategori tersebut:</w:t>
       </w:r>
     </w:p>
@@ -4670,11 +5446,11 @@
       <w:pPr>
         <w:pStyle w:val="Judul2"/>
       </w:pPr>
-      <w:bookmarkStart w:id="38" w:name="_Toc99710410"/>
+      <w:bookmarkStart w:id="44" w:name="_Toc99712161"/>
       <w:r>
         <w:t>Solusi Permasalahan</w:t>
       </w:r>
-      <w:bookmarkEnd w:id="38"/>
+      <w:bookmarkEnd w:id="44"/>
     </w:p>
     <w:p>
       <w:r>
@@ -4740,7 +5516,7 @@
           <w:lang w:val="id-ID"/>
         </w:rPr>
       </w:pPr>
-      <w:bookmarkStart w:id="39" w:name="_Toc99710188"/>
+      <w:bookmarkStart w:id="45" w:name="_Toc99710188"/>
       <w:r>
         <w:t xml:space="preserve">Gambar 4. </w:t>
       </w:r>
@@ -4786,13 +5562,14 @@
         </w:rPr>
         <w:t>Perbaikan</w:t>
       </w:r>
-      <w:bookmarkEnd w:id="39"/>
+      <w:bookmarkEnd w:id="45"/>
     </w:p>
     <w:p>
       <w:r>
         <w:rPr>
           <w:noProof/>
         </w:rPr>
+        <w:lastRenderedPageBreak/>
         <w:drawing>
           <wp:anchor distT="0" distB="0" distL="114300" distR="114300" simplePos="0" relativeHeight="251663360" behindDoc="0" locked="0" layoutInCell="1" allowOverlap="1" wp14:anchorId="71565A3D" wp14:editId="0E47B8CC">
             <wp:simplePos x="0" y="0"/>
@@ -4897,7 +5674,7 @@
                                 <w:lang w:val="id-ID"/>
                               </w:rPr>
                             </w:pPr>
-                            <w:bookmarkStart w:id="40" w:name="_Toc99710189"/>
+                            <w:bookmarkStart w:id="46" w:name="_Toc99710189"/>
                             <w:r>
                               <w:t xml:space="preserve">Gambar 4. </w:t>
                             </w:r>
@@ -4923,27 +5700,9 @@
                               <w:rPr>
                                 <w:lang w:val="id-ID"/>
                               </w:rPr>
-                              <w:t xml:space="preserve">. </w:t>
+                              <w:t>. Proses Quality Conctrol Setelah Perbaikan</w:t>
                             </w:r>
-                            <w:r>
-                              <w:rPr>
-                                <w:lang w:val="id-ID"/>
-                              </w:rPr>
-                              <w:t xml:space="preserve">Proses Quality Conctrol </w:t>
-                            </w:r>
-                            <w:r>
-                              <w:rPr>
-                                <w:lang w:val="id-ID"/>
-                              </w:rPr>
-                              <w:t>Setelah</w:t>
-                            </w:r>
-                            <w:r>
-                              <w:rPr>
-                                <w:lang w:val="id-ID"/>
-                              </w:rPr>
-                              <w:t xml:space="preserve"> Perbaikan</w:t>
-                            </w:r>
-                            <w:bookmarkEnd w:id="40"/>
+                            <w:bookmarkEnd w:id="46"/>
                           </w:p>
                         </w:txbxContent>
                       </wps:txbx>
@@ -4971,7 +5730,7 @@
                           <w:lang w:val="id-ID"/>
                         </w:rPr>
                       </w:pPr>
-                      <w:bookmarkStart w:id="41" w:name="_Toc99710189"/>
+                      <w:bookmarkStart w:id="47" w:name="_Toc99710189"/>
                       <w:r>
                         <w:t xml:space="preserve">Gambar 4. </w:t>
                       </w:r>
@@ -4997,27 +5756,9 @@
                         <w:rPr>
                           <w:lang w:val="id-ID"/>
                         </w:rPr>
-                        <w:t xml:space="preserve">. </w:t>
+                        <w:t>. Proses Quality Conctrol Setelah Perbaikan</w:t>
                       </w:r>
-                      <w:r>
-                        <w:rPr>
-                          <w:lang w:val="id-ID"/>
-                        </w:rPr>
-                        <w:t xml:space="preserve">Proses Quality Conctrol </w:t>
-                      </w:r>
-                      <w:r>
-                        <w:rPr>
-                          <w:lang w:val="id-ID"/>
-                        </w:rPr>
-                        <w:t>Setelah</w:t>
-                      </w:r>
-                      <w:r>
-                        <w:rPr>
-                          <w:lang w:val="id-ID"/>
-                        </w:rPr>
-                        <w:t xml:space="preserve"> Perbaikan</w:t>
-                      </w:r>
-                      <w:bookmarkEnd w:id="41"/>
+                      <w:bookmarkEnd w:id="47"/>
                     </w:p>
                   </w:txbxContent>
                 </v:textbox>
@@ -5059,21 +5800,22 @@
           <w:docGrid w:linePitch="299"/>
         </w:sectPr>
       </w:pPr>
-      <w:bookmarkStart w:id="42" w:name="_v0kx8lmcmm0h" w:colFirst="0" w:colLast="0"/>
-      <w:bookmarkEnd w:id="42"/>
+      <w:bookmarkStart w:id="48" w:name="_v0kx8lmcmm0h" w:colFirst="0" w:colLast="0"/>
+      <w:bookmarkEnd w:id="48"/>
     </w:p>
     <w:p>
       <w:pPr>
         <w:pStyle w:val="Judul1"/>
       </w:pPr>
       <w:r>
+        <w:lastRenderedPageBreak/>
         <w:br/>
       </w:r>
-      <w:bookmarkStart w:id="43" w:name="_Toc99710411"/>
+      <w:bookmarkStart w:id="49" w:name="_Toc99712162"/>
       <w:r>
         <w:t>PENUTUP</w:t>
       </w:r>
-      <w:bookmarkEnd w:id="43"/>
+      <w:bookmarkEnd w:id="49"/>
     </w:p>
     <w:p/>
     <w:p/>
@@ -5094,12 +5836,12 @@
       <w:pPr>
         <w:pStyle w:val="Judul"/>
       </w:pPr>
-      <w:bookmarkStart w:id="44" w:name="_Toc99710412"/>
+      <w:bookmarkStart w:id="50" w:name="_Toc99712163"/>
       <w:r>
         <w:lastRenderedPageBreak/>
         <w:t>DAFTAR PUSTAKA</w:t>
       </w:r>
-      <w:bookmarkEnd w:id="44"/>
+      <w:bookmarkEnd w:id="50"/>
     </w:p>
     <w:p/>
     <w:p/>
@@ -5120,8 +5862,8 @@
         <w:pStyle w:val="Judul"/>
         <w:jc w:val="both"/>
       </w:pPr>
-      <w:bookmarkStart w:id="45" w:name="_y0lejtf1v7fr" w:colFirst="0" w:colLast="0"/>
-      <w:bookmarkEnd w:id="45"/>
+      <w:bookmarkStart w:id="51" w:name="_y0lejtf1v7fr" w:colFirst="0" w:colLast="0"/>
+      <w:bookmarkEnd w:id="51"/>
       <w:r>
         <w:br w:type="page"/>
       </w:r>
@@ -5130,12 +5872,12 @@
       <w:pPr>
         <w:pStyle w:val="Judul"/>
       </w:pPr>
-      <w:bookmarkStart w:id="46" w:name="_Toc99710413"/>
+      <w:bookmarkStart w:id="52" w:name="_Toc99712164"/>
       <w:r>
         <w:lastRenderedPageBreak/>
         <w:t>LAMPIRAN</w:t>
       </w:r>
-      <w:bookmarkEnd w:id="46"/>
+      <w:bookmarkEnd w:id="52"/>
     </w:p>
     <w:p>
       <w:r>
@@ -5143,11 +5885,13 @@
       </w:r>
     </w:p>
     <w:sectPr>
+      <w:headerReference w:type="default" r:id="rId28"/>
+      <w:footerReference w:type="default" r:id="rId29"/>
       <w:pgSz w:w="11909" w:h="16834"/>
       <w:pgMar w:top="2268" w:right="1701" w:bottom="1701" w:left="2268" w:header="720" w:footer="720" w:gutter="0"/>
+      <w:pgNumType w:fmt="lowerRoman" w:start="6"/>
       <w:cols w:space="720"/>
-      <w:titlePg/>
-      <w:docGrid w:linePitch="299"/>
+      <w:docGrid w:linePitch="326"/>
     </w:sectPr>
   </w:body>
 </w:document>
@@ -5335,6 +6079,52 @@
 </w:ftr>
 </file>
 
+<file path=word/footer5.xml><?xml version="1.0" encoding="utf-8"?>
+<w:ftr xmlns:wpc="http://schemas.microsoft.com/office/word/2010/wordprocessingCanvas" xmlns:cx="http://schemas.microsoft.com/office/drawing/2014/chartex" xmlns:cx1="http://schemas.microsoft.com/office/drawing/2015/9/8/chartex" xmlns:cx2="http://schemas.microsoft.com/office/drawing/2015/10/21/chartex" xmlns:cx3="http://schemas.microsoft.com/office/drawing/2016/5/9/chartex" xmlns:cx4="http://schemas.microsoft.com/office/drawing/2016/5/10/chartex" xmlns:cx5="http://schemas.microsoft.com/office/drawing/2016/5/11/chartex" xmlns:cx6="http://schemas.microsoft.com/office/drawing/2016/5/12/chartex" xmlns:cx7="http://schemas.microsoft.com/office/drawing/2016/5/13/chartex" xmlns:cx8="http://schemas.microsoft.com/office/drawing/2016/5/14/chartex" xmlns:mc="http://schemas.openxmlformats.org/markup-compatibility/2006" xmlns:aink="http://schemas.microsoft.com/office/drawing/2016/ink" xmlns:am3d="http://schemas.microsoft.com/office/drawing/2017/model3d" xmlns:o="urn:schemas-microsoft-com:office:office" xmlns:r="http://schemas.openxmlformats.org/officeDocument/2006/relationships" xmlns:m="http://schemas.openxmlformats.org/officeDocument/2006/math" xmlns:v="urn:schemas-microsoft-com:vml" xmlns:wp14="http://schemas.microsoft.com/office/word/2010/wordprocessingDrawing" xmlns:wp="http://schemas.openxmlformats.org/drawingml/2006/wordprocessingDrawing" xmlns:w10="urn:schemas-microsoft-com:office:word" xmlns:w="http://schemas.openxmlformats.org/wordprocessingml/2006/main" xmlns:w14="http://schemas.microsoft.com/office/word/2010/wordml" xmlns:w15="http://schemas.microsoft.com/office/word/2012/wordml" xmlns:w16cex="http://schemas.microsoft.com/office/word/2018/wordml/cex" xmlns:w16cid="http://schemas.microsoft.com/office/word/2016/wordml/cid" xmlns:w16="http://schemas.microsoft.com/office/word/2018/wordml" xmlns:w16sdtdh="http://schemas.microsoft.com/office/word/2020/wordml/sdtdatahash" xmlns:w16se="http://schemas.microsoft.com/office/word/2015/wordml/symex" xmlns:wpg="http://schemas.microsoft.com/office/word/2010/wordprocessingGroup" xmlns:wpi="http://schemas.microsoft.com/office/word/2010/wordprocessingInk" xmlns:wne="http://schemas.microsoft.com/office/word/2006/wordml" xmlns:wps="http://schemas.microsoft.com/office/word/2010/wordprocessingShape" mc:Ignorable="w14 w15 w16se w16cid w16 w16cex w16sdtdh wp14">
+  <w:sdt>
+    <w:sdtPr>
+      <w:id w:val="539255550"/>
+      <w:docPartObj>
+        <w:docPartGallery w:val="Page Numbers (Bottom of Page)"/>
+        <w:docPartUnique/>
+      </w:docPartObj>
+    </w:sdtPr>
+    <w:sdtContent>
+      <w:p>
+        <w:pPr>
+          <w:pStyle w:val="Footer"/>
+          <w:ind w:firstLine="0"/>
+          <w:jc w:val="center"/>
+        </w:pPr>
+        <w:r>
+          <w:fldChar w:fldCharType="begin"/>
+        </w:r>
+        <w:r>
+          <w:instrText>PAGE   \* MERGEFORMAT</w:instrText>
+        </w:r>
+        <w:r>
+          <w:fldChar w:fldCharType="separate"/>
+        </w:r>
+        <w:r>
+          <w:rPr>
+            <w:lang w:val="id-ID"/>
+          </w:rPr>
+          <w:t>2</w:t>
+        </w:r>
+        <w:r>
+          <w:fldChar w:fldCharType="end"/>
+        </w:r>
+      </w:p>
+    </w:sdtContent>
+  </w:sdt>
+  <w:p>
+    <w:pPr>
+      <w:pStyle w:val="Footer"/>
+    </w:pPr>
+  </w:p>
+</w:ftr>
+</file>
+
 <file path=word/footnotes.xml><?xml version="1.0" encoding="utf-8"?>
 <w:footnotes xmlns:wpc="http://schemas.microsoft.com/office/word/2010/wordprocessingCanvas" xmlns:cx="http://schemas.microsoft.com/office/drawing/2014/chartex" xmlns:cx1="http://schemas.microsoft.com/office/drawing/2015/9/8/chartex" xmlns:cx2="http://schemas.microsoft.com/office/drawing/2015/10/21/chartex" xmlns:cx3="http://schemas.microsoft.com/office/drawing/2016/5/9/chartex" xmlns:cx4="http://schemas.microsoft.com/office/drawing/2016/5/10/chartex" xmlns:cx5="http://schemas.microsoft.com/office/drawing/2016/5/11/chartex" xmlns:cx6="http://schemas.microsoft.com/office/drawing/2016/5/12/chartex" xmlns:cx7="http://schemas.microsoft.com/office/drawing/2016/5/13/chartex" xmlns:cx8="http://schemas.microsoft.com/office/drawing/2016/5/14/chartex" xmlns:mc="http://schemas.openxmlformats.org/markup-compatibility/2006" xmlns:aink="http://schemas.microsoft.com/office/drawing/2016/ink" xmlns:am3d="http://schemas.microsoft.com/office/drawing/2017/model3d" xmlns:o="urn:schemas-microsoft-com:office:office" xmlns:r="http://schemas.openxmlformats.org/officeDocument/2006/relationships" xmlns:m="http://schemas.openxmlformats.org/officeDocument/2006/math" xmlns:v="urn:schemas-microsoft-com:vml" xmlns:wp14="http://schemas.microsoft.com/office/word/2010/wordprocessingDrawing" xmlns:wp="http://schemas.openxmlformats.org/drawingml/2006/wordprocessingDrawing" xmlns:w10="urn:schemas-microsoft-com:office:word" xmlns:w="http://schemas.openxmlformats.org/wordprocessingml/2006/main" xmlns:w14="http://schemas.microsoft.com/office/word/2010/wordml" xmlns:w15="http://schemas.microsoft.com/office/word/2012/wordml" xmlns:w16cex="http://schemas.microsoft.com/office/word/2018/wordml/cex" xmlns:w16cid="http://schemas.microsoft.com/office/word/2016/wordml/cid" xmlns:w16="http://schemas.microsoft.com/office/word/2018/wordml" xmlns:w16sdtdh="http://schemas.microsoft.com/office/word/2020/wordml/sdtdatahash" xmlns:w16se="http://schemas.microsoft.com/office/word/2015/wordml/symex" xmlns:wpg="http://schemas.microsoft.com/office/word/2010/wordprocessingGroup" xmlns:wpi="http://schemas.microsoft.com/office/word/2010/wordprocessingInk" xmlns:wne="http://schemas.microsoft.com/office/word/2006/wordml" xmlns:wps="http://schemas.microsoft.com/office/word/2010/wordprocessingShape" mc:Ignorable="w14 w15 w16se w16cid w16 w16cex w16sdtdh wp14">
   <w:footnote w:type="separator" w:id="-1">
@@ -5430,9 +6220,235 @@
 </w:hdr>
 </file>
 
+<file path=word/header5.xml><?xml version="1.0" encoding="utf-8"?>
+<w:hdr xmlns:wpc="http://schemas.microsoft.com/office/word/2010/wordprocessingCanvas" xmlns:cx="http://schemas.microsoft.com/office/drawing/2014/chartex" xmlns:cx1="http://schemas.microsoft.com/office/drawing/2015/9/8/chartex" xmlns:cx2="http://schemas.microsoft.com/office/drawing/2015/10/21/chartex" xmlns:cx3="http://schemas.microsoft.com/office/drawing/2016/5/9/chartex" xmlns:cx4="http://schemas.microsoft.com/office/drawing/2016/5/10/chartex" xmlns:cx5="http://schemas.microsoft.com/office/drawing/2016/5/11/chartex" xmlns:cx6="http://schemas.microsoft.com/office/drawing/2016/5/12/chartex" xmlns:cx7="http://schemas.microsoft.com/office/drawing/2016/5/13/chartex" xmlns:cx8="http://schemas.microsoft.com/office/drawing/2016/5/14/chartex" xmlns:mc="http://schemas.openxmlformats.org/markup-compatibility/2006" xmlns:aink="http://schemas.microsoft.com/office/drawing/2016/ink" xmlns:am3d="http://schemas.microsoft.com/office/drawing/2017/model3d" xmlns:o="urn:schemas-microsoft-com:office:office" xmlns:r="http://schemas.openxmlformats.org/officeDocument/2006/relationships" xmlns:m="http://schemas.openxmlformats.org/officeDocument/2006/math" xmlns:v="urn:schemas-microsoft-com:vml" xmlns:wp14="http://schemas.microsoft.com/office/word/2010/wordprocessingDrawing" xmlns:wp="http://schemas.openxmlformats.org/drawingml/2006/wordprocessingDrawing" xmlns:w10="urn:schemas-microsoft-com:office:word" xmlns:w="http://schemas.openxmlformats.org/wordprocessingml/2006/main" xmlns:w14="http://schemas.microsoft.com/office/word/2010/wordml" xmlns:w15="http://schemas.microsoft.com/office/word/2012/wordml" xmlns:w16cex="http://schemas.microsoft.com/office/word/2018/wordml/cex" xmlns:w16cid="http://schemas.microsoft.com/office/word/2016/wordml/cid" xmlns:w16="http://schemas.microsoft.com/office/word/2018/wordml" xmlns:w16sdtdh="http://schemas.microsoft.com/office/word/2020/wordml/sdtdatahash" xmlns:w16se="http://schemas.microsoft.com/office/word/2015/wordml/symex" xmlns:wpg="http://schemas.microsoft.com/office/word/2010/wordprocessingGroup" xmlns:wpi="http://schemas.microsoft.com/office/word/2010/wordprocessingInk" xmlns:wne="http://schemas.microsoft.com/office/word/2006/wordml" xmlns:wps="http://schemas.microsoft.com/office/word/2010/wordprocessingShape" mc:Ignorable="w14 w15 w16se w16cid w16 w16cex w16sdtdh wp14">
+  <w:p>
+    <w:pPr>
+      <w:pStyle w:val="Header"/>
+      <w:ind w:firstLine="0"/>
+    </w:pPr>
+  </w:p>
+  <w:p>
+    <w:pPr>
+      <w:pStyle w:val="Header"/>
+    </w:pPr>
+  </w:p>
+</w:hdr>
+</file>
+
 <file path=word/numbering.xml><?xml version="1.0" encoding="utf-8"?>
 <w:numbering xmlns:wpc="http://schemas.microsoft.com/office/word/2010/wordprocessingCanvas" xmlns:cx="http://schemas.microsoft.com/office/drawing/2014/chartex" xmlns:cx1="http://schemas.microsoft.com/office/drawing/2015/9/8/chartex" xmlns:cx2="http://schemas.microsoft.com/office/drawing/2015/10/21/chartex" xmlns:cx3="http://schemas.microsoft.com/office/drawing/2016/5/9/chartex" xmlns:cx4="http://schemas.microsoft.com/office/drawing/2016/5/10/chartex" xmlns:cx5="http://schemas.microsoft.com/office/drawing/2016/5/11/chartex" xmlns:cx6="http://schemas.microsoft.com/office/drawing/2016/5/12/chartex" xmlns:cx7="http://schemas.microsoft.com/office/drawing/2016/5/13/chartex" xmlns:cx8="http://schemas.microsoft.com/office/drawing/2016/5/14/chartex" xmlns:mc="http://schemas.openxmlformats.org/markup-compatibility/2006" xmlns:aink="http://schemas.microsoft.com/office/drawing/2016/ink" xmlns:am3d="http://schemas.microsoft.com/office/drawing/2017/model3d" xmlns:o="urn:schemas-microsoft-com:office:office" xmlns:r="http://schemas.openxmlformats.org/officeDocument/2006/relationships" xmlns:m="http://schemas.openxmlformats.org/officeDocument/2006/math" xmlns:v="urn:schemas-microsoft-com:vml" xmlns:wp14="http://schemas.microsoft.com/office/word/2010/wordprocessingDrawing" xmlns:wp="http://schemas.openxmlformats.org/drawingml/2006/wordprocessingDrawing" xmlns:w10="urn:schemas-microsoft-com:office:word" xmlns:w="http://schemas.openxmlformats.org/wordprocessingml/2006/main" xmlns:w14="http://schemas.microsoft.com/office/word/2010/wordml" xmlns:w15="http://schemas.microsoft.com/office/word/2012/wordml" xmlns:w16cex="http://schemas.microsoft.com/office/word/2018/wordml/cex" xmlns:w16cid="http://schemas.microsoft.com/office/word/2016/wordml/cid" xmlns:w16="http://schemas.microsoft.com/office/word/2018/wordml" xmlns:w16sdtdh="http://schemas.microsoft.com/office/word/2020/wordml/sdtdatahash" xmlns:w16se="http://schemas.microsoft.com/office/word/2015/wordml/symex" xmlns:wpg="http://schemas.microsoft.com/office/word/2010/wordprocessingGroup" xmlns:wpi="http://schemas.microsoft.com/office/word/2010/wordprocessingInk" xmlns:wne="http://schemas.microsoft.com/office/word/2006/wordml" xmlns:wps="http://schemas.microsoft.com/office/word/2010/wordprocessingShape" mc:Ignorable="w14 w15 w16se w16cid w16 w16cex w16sdtdh wp14">
   <w:abstractNum w:abstractNumId="0" w15:restartNumberingAfterBreak="0">
+    <w:nsid w:val="00E178B0"/>
+    <w:multiLevelType w:val="multilevel"/>
+    <w:tmpl w:val="864A44FC"/>
+    <w:lvl w:ilvl="0">
+      <w:start w:val="1"/>
+      <w:numFmt w:val="decimal"/>
+      <w:lvlText w:val="%1."/>
+      <w:lvlJc w:val="left"/>
+      <w:pPr>
+        <w:tabs>
+          <w:tab w:val="num" w:pos="720"/>
+        </w:tabs>
+        <w:ind w:left="720" w:hanging="360"/>
+      </w:pPr>
+    </w:lvl>
+    <w:lvl w:ilvl="1" w:tentative="1">
+      <w:numFmt w:val="decimal"/>
+      <w:lvlText w:val="%2."/>
+      <w:lvlJc w:val="left"/>
+      <w:pPr>
+        <w:tabs>
+          <w:tab w:val="num" w:pos="1440"/>
+        </w:tabs>
+        <w:ind w:left="1440" w:hanging="360"/>
+      </w:pPr>
+    </w:lvl>
+    <w:lvl w:ilvl="2" w:tentative="1">
+      <w:numFmt w:val="decimal"/>
+      <w:lvlText w:val="%3."/>
+      <w:lvlJc w:val="left"/>
+      <w:pPr>
+        <w:tabs>
+          <w:tab w:val="num" w:pos="2160"/>
+        </w:tabs>
+        <w:ind w:left="2160" w:hanging="360"/>
+      </w:pPr>
+    </w:lvl>
+    <w:lvl w:ilvl="3" w:tentative="1">
+      <w:numFmt w:val="decimal"/>
+      <w:lvlText w:val="%4."/>
+      <w:lvlJc w:val="left"/>
+      <w:pPr>
+        <w:tabs>
+          <w:tab w:val="num" w:pos="2880"/>
+        </w:tabs>
+        <w:ind w:left="2880" w:hanging="360"/>
+      </w:pPr>
+    </w:lvl>
+    <w:lvl w:ilvl="4" w:tentative="1">
+      <w:numFmt w:val="decimal"/>
+      <w:lvlText w:val="%5."/>
+      <w:lvlJc w:val="left"/>
+      <w:pPr>
+        <w:tabs>
+          <w:tab w:val="num" w:pos="3600"/>
+        </w:tabs>
+        <w:ind w:left="3600" w:hanging="360"/>
+      </w:pPr>
+    </w:lvl>
+    <w:lvl w:ilvl="5" w:tentative="1">
+      <w:numFmt w:val="decimal"/>
+      <w:lvlText w:val="%6."/>
+      <w:lvlJc w:val="left"/>
+      <w:pPr>
+        <w:tabs>
+          <w:tab w:val="num" w:pos="4320"/>
+        </w:tabs>
+        <w:ind w:left="4320" w:hanging="360"/>
+      </w:pPr>
+    </w:lvl>
+    <w:lvl w:ilvl="6" w:tentative="1">
+      <w:numFmt w:val="decimal"/>
+      <w:lvlText w:val="%7."/>
+      <w:lvlJc w:val="left"/>
+      <w:pPr>
+        <w:tabs>
+          <w:tab w:val="num" w:pos="5040"/>
+        </w:tabs>
+        <w:ind w:left="5040" w:hanging="360"/>
+      </w:pPr>
+    </w:lvl>
+    <w:lvl w:ilvl="7" w:tentative="1">
+      <w:numFmt w:val="decimal"/>
+      <w:lvlText w:val="%8."/>
+      <w:lvlJc w:val="left"/>
+      <w:pPr>
+        <w:tabs>
+          <w:tab w:val="num" w:pos="5760"/>
+        </w:tabs>
+        <w:ind w:left="5760" w:hanging="360"/>
+      </w:pPr>
+    </w:lvl>
+    <w:lvl w:ilvl="8" w:tentative="1">
+      <w:numFmt w:val="decimal"/>
+      <w:lvlText w:val="%9."/>
+      <w:lvlJc w:val="left"/>
+      <w:pPr>
+        <w:tabs>
+          <w:tab w:val="num" w:pos="6480"/>
+        </w:tabs>
+        <w:ind w:left="6480" w:hanging="360"/>
+      </w:pPr>
+    </w:lvl>
+  </w:abstractNum>
+  <w:abstractNum w:abstractNumId="1" w15:restartNumberingAfterBreak="0">
+    <w:nsid w:val="03D408BA"/>
+    <w:multiLevelType w:val="multilevel"/>
+    <w:tmpl w:val="FEDE27AE"/>
+    <w:lvl w:ilvl="0">
+      <w:start w:val="1"/>
+      <w:numFmt w:val="decimal"/>
+      <w:lvlText w:val="%1."/>
+      <w:lvlJc w:val="left"/>
+      <w:pPr>
+        <w:tabs>
+          <w:tab w:val="num" w:pos="720"/>
+        </w:tabs>
+        <w:ind w:left="720" w:hanging="360"/>
+      </w:pPr>
+    </w:lvl>
+    <w:lvl w:ilvl="1" w:tentative="1">
+      <w:numFmt w:val="decimal"/>
+      <w:lvlText w:val="%2."/>
+      <w:lvlJc w:val="left"/>
+      <w:pPr>
+        <w:tabs>
+          <w:tab w:val="num" w:pos="1440"/>
+        </w:tabs>
+        <w:ind w:left="1440" w:hanging="360"/>
+      </w:pPr>
+    </w:lvl>
+    <w:lvl w:ilvl="2" w:tentative="1">
+      <w:numFmt w:val="decimal"/>
+      <w:lvlText w:val="%3."/>
+      <w:lvlJc w:val="left"/>
+      <w:pPr>
+        <w:tabs>
+          <w:tab w:val="num" w:pos="2160"/>
+        </w:tabs>
+        <w:ind w:left="2160" w:hanging="360"/>
+      </w:pPr>
+    </w:lvl>
+    <w:lvl w:ilvl="3" w:tentative="1">
+      <w:numFmt w:val="decimal"/>
+      <w:lvlText w:val="%4."/>
+      <w:lvlJc w:val="left"/>
+      <w:pPr>
+        <w:tabs>
+          <w:tab w:val="num" w:pos="2880"/>
+        </w:tabs>
+        <w:ind w:left="2880" w:hanging="360"/>
+      </w:pPr>
+    </w:lvl>
+    <w:lvl w:ilvl="4" w:tentative="1">
+      <w:numFmt w:val="decimal"/>
+      <w:lvlText w:val="%5."/>
+      <w:lvlJc w:val="left"/>
+      <w:pPr>
+        <w:tabs>
+          <w:tab w:val="num" w:pos="3600"/>
+        </w:tabs>
+        <w:ind w:left="3600" w:hanging="360"/>
+      </w:pPr>
+    </w:lvl>
+    <w:lvl w:ilvl="5" w:tentative="1">
+      <w:numFmt w:val="decimal"/>
+      <w:lvlText w:val="%6."/>
+      <w:lvlJc w:val="left"/>
+      <w:pPr>
+        <w:tabs>
+          <w:tab w:val="num" w:pos="4320"/>
+        </w:tabs>
+        <w:ind w:left="4320" w:hanging="360"/>
+      </w:pPr>
+    </w:lvl>
+    <w:lvl w:ilvl="6" w:tentative="1">
+      <w:numFmt w:val="decimal"/>
+      <w:lvlText w:val="%7."/>
+      <w:lvlJc w:val="left"/>
+      <w:pPr>
+        <w:tabs>
+          <w:tab w:val="num" w:pos="5040"/>
+        </w:tabs>
+        <w:ind w:left="5040" w:hanging="360"/>
+      </w:pPr>
+    </w:lvl>
+    <w:lvl w:ilvl="7" w:tentative="1">
+      <w:numFmt w:val="decimal"/>
+      <w:lvlText w:val="%8."/>
+      <w:lvlJc w:val="left"/>
+      <w:pPr>
+        <w:tabs>
+          <w:tab w:val="num" w:pos="5760"/>
+        </w:tabs>
+        <w:ind w:left="5760" w:hanging="360"/>
+      </w:pPr>
+    </w:lvl>
+    <w:lvl w:ilvl="8" w:tentative="1">
+      <w:numFmt w:val="decimal"/>
+      <w:lvlText w:val="%9."/>
+      <w:lvlJc w:val="left"/>
+      <w:pPr>
+        <w:tabs>
+          <w:tab w:val="num" w:pos="6480"/>
+        </w:tabs>
+        <w:ind w:left="6480" w:hanging="360"/>
+      </w:pPr>
+    </w:lvl>
+  </w:abstractNum>
+  <w:abstractNum w:abstractNumId="2" w15:restartNumberingAfterBreak="0">
     <w:nsid w:val="077E222D"/>
     <w:multiLevelType w:val="multilevel"/>
     <w:tmpl w:val="959024AC"/>
@@ -5545,7 +6561,7 @@
       </w:rPr>
     </w:lvl>
   </w:abstractNum>
-  <w:abstractNum w:abstractNumId="1" w15:restartNumberingAfterBreak="0">
+  <w:abstractNum w:abstractNumId="3" w15:restartNumberingAfterBreak="0">
     <w:nsid w:val="29711A34"/>
     <w:multiLevelType w:val="multilevel"/>
     <w:tmpl w:val="06CC1E84"/>
@@ -5658,7 +6674,7 @@
       </w:rPr>
     </w:lvl>
   </w:abstractNum>
-  <w:abstractNum w:abstractNumId="2" w15:restartNumberingAfterBreak="0">
+  <w:abstractNum w:abstractNumId="4" w15:restartNumberingAfterBreak="0">
     <w:nsid w:val="2A80287A"/>
     <w:multiLevelType w:val="multilevel"/>
     <w:tmpl w:val="1B70E680"/>
@@ -5771,7 +6787,7 @@
       </w:rPr>
     </w:lvl>
   </w:abstractNum>
-  <w:abstractNum w:abstractNumId="3" w15:restartNumberingAfterBreak="0">
+  <w:abstractNum w:abstractNumId="5" w15:restartNumberingAfterBreak="0">
     <w:nsid w:val="2E301597"/>
     <w:multiLevelType w:val="multilevel"/>
     <w:tmpl w:val="E684D802"/>
@@ -5876,7 +6892,93 @@
       </w:pPr>
     </w:lvl>
   </w:abstractNum>
-  <w:abstractNum w:abstractNumId="4" w15:restartNumberingAfterBreak="0">
+  <w:abstractNum w:abstractNumId="6" w15:restartNumberingAfterBreak="0">
+    <w:nsid w:val="3B2F42F0"/>
+    <w:multiLevelType w:val="hybridMultilevel"/>
+    <w:tmpl w:val="4D1A710E"/>
+    <w:lvl w:ilvl="0" w:tplc="38090019">
+      <w:start w:val="1"/>
+      <w:numFmt w:val="lowerLetter"/>
+      <w:lvlText w:val="%1."/>
+      <w:lvlJc w:val="left"/>
+      <w:pPr>
+        <w:ind w:left="720" w:hanging="360"/>
+      </w:pPr>
+    </w:lvl>
+    <w:lvl w:ilvl="1" w:tplc="38090019" w:tentative="1">
+      <w:start w:val="1"/>
+      <w:numFmt w:val="lowerLetter"/>
+      <w:lvlText w:val="%2."/>
+      <w:lvlJc w:val="left"/>
+      <w:pPr>
+        <w:ind w:left="1440" w:hanging="360"/>
+      </w:pPr>
+    </w:lvl>
+    <w:lvl w:ilvl="2" w:tplc="3809001B" w:tentative="1">
+      <w:start w:val="1"/>
+      <w:numFmt w:val="lowerRoman"/>
+      <w:lvlText w:val="%3."/>
+      <w:lvlJc w:val="right"/>
+      <w:pPr>
+        <w:ind w:left="2160" w:hanging="180"/>
+      </w:pPr>
+    </w:lvl>
+    <w:lvl w:ilvl="3" w:tplc="3809000F" w:tentative="1">
+      <w:start w:val="1"/>
+      <w:numFmt w:val="decimal"/>
+      <w:lvlText w:val="%4."/>
+      <w:lvlJc w:val="left"/>
+      <w:pPr>
+        <w:ind w:left="2880" w:hanging="360"/>
+      </w:pPr>
+    </w:lvl>
+    <w:lvl w:ilvl="4" w:tplc="38090019" w:tentative="1">
+      <w:start w:val="1"/>
+      <w:numFmt w:val="lowerLetter"/>
+      <w:lvlText w:val="%5."/>
+      <w:lvlJc w:val="left"/>
+      <w:pPr>
+        <w:ind w:left="3600" w:hanging="360"/>
+      </w:pPr>
+    </w:lvl>
+    <w:lvl w:ilvl="5" w:tplc="3809001B" w:tentative="1">
+      <w:start w:val="1"/>
+      <w:numFmt w:val="lowerRoman"/>
+      <w:lvlText w:val="%6."/>
+      <w:lvlJc w:val="right"/>
+      <w:pPr>
+        <w:ind w:left="4320" w:hanging="180"/>
+      </w:pPr>
+    </w:lvl>
+    <w:lvl w:ilvl="6" w:tplc="3809000F" w:tentative="1">
+      <w:start w:val="1"/>
+      <w:numFmt w:val="decimal"/>
+      <w:lvlText w:val="%7."/>
+      <w:lvlJc w:val="left"/>
+      <w:pPr>
+        <w:ind w:left="5040" w:hanging="360"/>
+      </w:pPr>
+    </w:lvl>
+    <w:lvl w:ilvl="7" w:tplc="38090019" w:tentative="1">
+      <w:start w:val="1"/>
+      <w:numFmt w:val="lowerLetter"/>
+      <w:lvlText w:val="%8."/>
+      <w:lvlJc w:val="left"/>
+      <w:pPr>
+        <w:ind w:left="5760" w:hanging="360"/>
+      </w:pPr>
+    </w:lvl>
+    <w:lvl w:ilvl="8" w:tplc="3809001B" w:tentative="1">
+      <w:start w:val="1"/>
+      <w:numFmt w:val="lowerRoman"/>
+      <w:lvlText w:val="%9."/>
+      <w:lvlJc w:val="right"/>
+      <w:pPr>
+        <w:ind w:left="6480" w:hanging="180"/>
+      </w:pPr>
+    </w:lvl>
+  </w:abstractNum>
+  <w:abstractNum w:abstractNumId="7" w15:restartNumberingAfterBreak="0">
     <w:nsid w:val="3C2649E8"/>
     <w:multiLevelType w:val="hybridMultilevel"/>
     <w:tmpl w:val="046038D0"/>
@@ -5962,7 +7064,7 @@
       </w:pPr>
     </w:lvl>
   </w:abstractNum>
-  <w:abstractNum w:abstractNumId="5" w15:restartNumberingAfterBreak="0">
+  <w:abstractNum w:abstractNumId="8" w15:restartNumberingAfterBreak="0">
     <w:nsid w:val="3E9B7878"/>
     <w:multiLevelType w:val="hybridMultilevel"/>
     <w:tmpl w:val="F2184A72"/>
@@ -6048,7 +7150,7 @@
       </w:pPr>
     </w:lvl>
   </w:abstractNum>
-  <w:abstractNum w:abstractNumId="6" w15:restartNumberingAfterBreak="0">
+  <w:abstractNum w:abstractNumId="9" w15:restartNumberingAfterBreak="0">
     <w:nsid w:val="4288192A"/>
     <w:multiLevelType w:val="hybridMultilevel"/>
     <w:tmpl w:val="306E4FA0"/>
@@ -6134,7 +7236,112 @@
       </w:pPr>
     </w:lvl>
   </w:abstractNum>
-  <w:abstractNum w:abstractNumId="7" w15:restartNumberingAfterBreak="0">
+  <w:abstractNum w:abstractNumId="10" w15:restartNumberingAfterBreak="0">
+    <w:nsid w:val="4303142F"/>
+    <w:multiLevelType w:val="multilevel"/>
+    <w:tmpl w:val="E0E670BE"/>
+    <w:lvl w:ilvl="0">
+      <w:start w:val="1"/>
+      <w:numFmt w:val="decimal"/>
+      <w:lvlText w:val="%1."/>
+      <w:lvlJc w:val="left"/>
+      <w:pPr>
+        <w:tabs>
+          <w:tab w:val="num" w:pos="720"/>
+        </w:tabs>
+        <w:ind w:left="720" w:hanging="360"/>
+      </w:pPr>
+    </w:lvl>
+    <w:lvl w:ilvl="1" w:tentative="1">
+      <w:numFmt w:val="decimal"/>
+      <w:lvlText w:val="%2."/>
+      <w:lvlJc w:val="left"/>
+      <w:pPr>
+        <w:tabs>
+          <w:tab w:val="num" w:pos="1440"/>
+        </w:tabs>
+        <w:ind w:left="1440" w:hanging="360"/>
+      </w:pPr>
+    </w:lvl>
+    <w:lvl w:ilvl="2" w:tentative="1">
+      <w:numFmt w:val="decimal"/>
+      <w:lvlText w:val="%3."/>
+      <w:lvlJc w:val="left"/>
+      <w:pPr>
+        <w:tabs>
+          <w:tab w:val="num" w:pos="2160"/>
+        </w:tabs>
+        <w:ind w:left="2160" w:hanging="360"/>
+      </w:pPr>
+    </w:lvl>
+    <w:lvl w:ilvl="3" w:tentative="1">
+      <w:numFmt w:val="decimal"/>
+      <w:lvlText w:val="%4."/>
+      <w:lvlJc w:val="left"/>
+      <w:pPr>
+        <w:tabs>
+          <w:tab w:val="num" w:pos="2880"/>
+        </w:tabs>
+        <w:ind w:left="2880" w:hanging="360"/>
+      </w:pPr>
+    </w:lvl>
+    <w:lvl w:ilvl="4" w:tentative="1">
+      <w:numFmt w:val="decimal"/>
+      <w:lvlText w:val="%5."/>
+      <w:lvlJc w:val="left"/>
+      <w:pPr>
+        <w:tabs>
+          <w:tab w:val="num" w:pos="3600"/>
+        </w:tabs>
+        <w:ind w:left="3600" w:hanging="360"/>
+      </w:pPr>
+    </w:lvl>
+    <w:lvl w:ilvl="5" w:tentative="1">
+      <w:numFmt w:val="decimal"/>
+      <w:lvlText w:val="%6."/>
+      <w:lvlJc w:val="left"/>
+      <w:pPr>
+        <w:tabs>
+          <w:tab w:val="num" w:pos="4320"/>
+        </w:tabs>
+        <w:ind w:left="4320" w:hanging="360"/>
+      </w:pPr>
+    </w:lvl>
+    <w:lvl w:ilvl="6" w:tentative="1">
+      <w:numFmt w:val="decimal"/>
+      <w:lvlText w:val="%7."/>
+      <w:lvlJc w:val="left"/>
+      <w:pPr>
+        <w:tabs>
+          <w:tab w:val="num" w:pos="5040"/>
+        </w:tabs>
+        <w:ind w:left="5040" w:hanging="360"/>
+      </w:pPr>
+    </w:lvl>
+    <w:lvl w:ilvl="7" w:tentative="1">
+      <w:numFmt w:val="decimal"/>
+      <w:lvlText w:val="%8."/>
+      <w:lvlJc w:val="left"/>
+      <w:pPr>
+        <w:tabs>
+          <w:tab w:val="num" w:pos="5760"/>
+        </w:tabs>
+        <w:ind w:left="5760" w:hanging="360"/>
+      </w:pPr>
+    </w:lvl>
+    <w:lvl w:ilvl="8" w:tentative="1">
+      <w:numFmt w:val="decimal"/>
+      <w:lvlText w:val="%9."/>
+      <w:lvlJc w:val="left"/>
+      <w:pPr>
+        <w:tabs>
+          <w:tab w:val="num" w:pos="6480"/>
+        </w:tabs>
+        <w:ind w:left="6480" w:hanging="360"/>
+      </w:pPr>
+    </w:lvl>
+  </w:abstractNum>
+  <w:abstractNum w:abstractNumId="11" w15:restartNumberingAfterBreak="0">
     <w:nsid w:val="446100B7"/>
     <w:multiLevelType w:val="multilevel"/>
     <w:tmpl w:val="756AE5FA"/>
@@ -6153,7 +7360,7 @@
         <w:rFonts w:ascii="Times New Roman" w:hAnsi="Times New Roman" w:hint="default"/>
         <w:b/>
         <w:caps/>
-        <w:sz w:val="24"/>
+        <w:sz w:val="32"/>
       </w:rPr>
     </w:lvl>
     <w:lvl w:ilvl="1">
@@ -6257,7 +7464,112 @@
       </w:rPr>
     </w:lvl>
   </w:abstractNum>
-  <w:abstractNum w:abstractNumId="8" w15:restartNumberingAfterBreak="0">
+  <w:abstractNum w:abstractNumId="12" w15:restartNumberingAfterBreak="0">
+    <w:nsid w:val="5F686EC6"/>
+    <w:multiLevelType w:val="multilevel"/>
+    <w:tmpl w:val="C4660168"/>
+    <w:lvl w:ilvl="0">
+      <w:start w:val="1"/>
+      <w:numFmt w:val="decimal"/>
+      <w:lvlText w:val="%1."/>
+      <w:lvlJc w:val="left"/>
+      <w:pPr>
+        <w:tabs>
+          <w:tab w:val="num" w:pos="720"/>
+        </w:tabs>
+        <w:ind w:left="720" w:hanging="360"/>
+      </w:pPr>
+    </w:lvl>
+    <w:lvl w:ilvl="1" w:tentative="1">
+      <w:numFmt w:val="decimal"/>
+      <w:lvlText w:val="%2."/>
+      <w:lvlJc w:val="left"/>
+      <w:pPr>
+        <w:tabs>
+          <w:tab w:val="num" w:pos="1440"/>
+        </w:tabs>
+        <w:ind w:left="1440" w:hanging="360"/>
+      </w:pPr>
+    </w:lvl>
+    <w:lvl w:ilvl="2" w:tentative="1">
+      <w:numFmt w:val="decimal"/>
+      <w:lvlText w:val="%3."/>
+      <w:lvlJc w:val="left"/>
+      <w:pPr>
+        <w:tabs>
+          <w:tab w:val="num" w:pos="2160"/>
+        </w:tabs>
+        <w:ind w:left="2160" w:hanging="360"/>
+      </w:pPr>
+    </w:lvl>
+    <w:lvl w:ilvl="3" w:tentative="1">
+      <w:numFmt w:val="decimal"/>
+      <w:lvlText w:val="%4."/>
+      <w:lvlJc w:val="left"/>
+      <w:pPr>
+        <w:tabs>
+          <w:tab w:val="num" w:pos="2880"/>
+        </w:tabs>
+        <w:ind w:left="2880" w:hanging="360"/>
+      </w:pPr>
+    </w:lvl>
+    <w:lvl w:ilvl="4" w:tentative="1">
+      <w:numFmt w:val="decimal"/>
+      <w:lvlText w:val="%5."/>
+      <w:lvlJc w:val="left"/>
+      <w:pPr>
+        <w:tabs>
+          <w:tab w:val="num" w:pos="3600"/>
+        </w:tabs>
+        <w:ind w:left="3600" w:hanging="360"/>
+      </w:pPr>
+    </w:lvl>
+    <w:lvl w:ilvl="5" w:tentative="1">
+      <w:numFmt w:val="decimal"/>
+      <w:lvlText w:val="%6."/>
+      <w:lvlJc w:val="left"/>
+      <w:pPr>
+        <w:tabs>
+          <w:tab w:val="num" w:pos="4320"/>
+        </w:tabs>
+        <w:ind w:left="4320" w:hanging="360"/>
+      </w:pPr>
+    </w:lvl>
+    <w:lvl w:ilvl="6" w:tentative="1">
+      <w:numFmt w:val="decimal"/>
+      <w:lvlText w:val="%7."/>
+      <w:lvlJc w:val="left"/>
+      <w:pPr>
+        <w:tabs>
+          <w:tab w:val="num" w:pos="5040"/>
+        </w:tabs>
+        <w:ind w:left="5040" w:hanging="360"/>
+      </w:pPr>
+    </w:lvl>
+    <w:lvl w:ilvl="7" w:tentative="1">
+      <w:numFmt w:val="decimal"/>
+      <w:lvlText w:val="%8."/>
+      <w:lvlJc w:val="left"/>
+      <w:pPr>
+        <w:tabs>
+          <w:tab w:val="num" w:pos="5760"/>
+        </w:tabs>
+        <w:ind w:left="5760" w:hanging="360"/>
+      </w:pPr>
+    </w:lvl>
+    <w:lvl w:ilvl="8" w:tentative="1">
+      <w:numFmt w:val="decimal"/>
+      <w:lvlText w:val="%9."/>
+      <w:lvlJc w:val="left"/>
+      <w:pPr>
+        <w:tabs>
+          <w:tab w:val="num" w:pos="6480"/>
+        </w:tabs>
+        <w:ind w:left="6480" w:hanging="360"/>
+      </w:pPr>
+    </w:lvl>
+  </w:abstractNum>
+  <w:abstractNum w:abstractNumId="13" w15:restartNumberingAfterBreak="0">
     <w:nsid w:val="688A548A"/>
     <w:multiLevelType w:val="hybridMultilevel"/>
     <w:tmpl w:val="18A8593E"/>
@@ -6343,7 +7655,7 @@
       </w:pPr>
     </w:lvl>
   </w:abstractNum>
-  <w:abstractNum w:abstractNumId="9" w15:restartNumberingAfterBreak="0">
+  <w:abstractNum w:abstractNumId="14" w15:restartNumberingAfterBreak="0">
     <w:nsid w:val="70EE297D"/>
     <w:multiLevelType w:val="multilevel"/>
     <w:tmpl w:val="D6529412"/>
@@ -6456,7 +7768,7 @@
       </w:rPr>
     </w:lvl>
   </w:abstractNum>
-  <w:abstractNum w:abstractNumId="10" w15:restartNumberingAfterBreak="0">
+  <w:abstractNum w:abstractNumId="15" w15:restartNumberingAfterBreak="0">
     <w:nsid w:val="71081BB0"/>
     <w:multiLevelType w:val="hybridMultilevel"/>
     <w:tmpl w:val="C7B26F6E"/>
@@ -6542,7 +7854,7 @@
       </w:pPr>
     </w:lvl>
   </w:abstractNum>
-  <w:abstractNum w:abstractNumId="11" w15:restartNumberingAfterBreak="0">
+  <w:abstractNum w:abstractNumId="16" w15:restartNumberingAfterBreak="0">
     <w:nsid w:val="74D31D6B"/>
     <w:multiLevelType w:val="multilevel"/>
     <w:tmpl w:val="7C46F964"/>
@@ -6656,25 +7968,25 @@
     </w:lvl>
   </w:abstractNum>
   <w:num w:numId="1">
-    <w:abstractNumId w:val="9"/>
+    <w:abstractNumId w:val="14"/>
   </w:num>
   <w:num w:numId="2">
+    <w:abstractNumId w:val="16"/>
+  </w:num>
+  <w:num w:numId="3">
+    <w:abstractNumId w:val="2"/>
+  </w:num>
+  <w:num w:numId="4">
+    <w:abstractNumId w:val="4"/>
+  </w:num>
+  <w:num w:numId="5">
+    <w:abstractNumId w:val="3"/>
+  </w:num>
+  <w:num w:numId="6">
     <w:abstractNumId w:val="11"/>
   </w:num>
-  <w:num w:numId="3">
-    <w:abstractNumId w:val="0"/>
-  </w:num>
-  <w:num w:numId="4">
-    <w:abstractNumId w:val="2"/>
-  </w:num>
-  <w:num w:numId="5">
-    <w:abstractNumId w:val="1"/>
-  </w:num>
-  <w:num w:numId="6">
-    <w:abstractNumId w:val="7"/>
-  </w:num>
   <w:num w:numId="7">
-    <w:abstractNumId w:val="7"/>
+    <w:abstractNumId w:val="11"/>
     <w:lvlOverride w:ilvl="0">
       <w:lvl w:ilvl="0">
         <w:start w:val="1"/>
@@ -6779,22 +8091,37 @@
     </w:lvlOverride>
   </w:num>
   <w:num w:numId="8">
-    <w:abstractNumId w:val="6"/>
+    <w:abstractNumId w:val="9"/>
   </w:num>
   <w:num w:numId="9">
+    <w:abstractNumId w:val="13"/>
+  </w:num>
+  <w:num w:numId="10">
     <w:abstractNumId w:val="8"/>
   </w:num>
-  <w:num w:numId="10">
+  <w:num w:numId="11">
     <w:abstractNumId w:val="5"/>
   </w:num>
-  <w:num w:numId="11">
-    <w:abstractNumId w:val="3"/>
+  <w:num w:numId="12">
+    <w:abstractNumId w:val="15"/>
   </w:num>
-  <w:num w:numId="12">
+  <w:num w:numId="13">
+    <w:abstractNumId w:val="7"/>
+  </w:num>
+  <w:num w:numId="14">
+    <w:abstractNumId w:val="0"/>
+  </w:num>
+  <w:num w:numId="15">
+    <w:abstractNumId w:val="1"/>
+  </w:num>
+  <w:num w:numId="16">
     <w:abstractNumId w:val="10"/>
   </w:num>
-  <w:num w:numId="13">
-    <w:abstractNumId w:val="4"/>
+  <w:num w:numId="17">
+    <w:abstractNumId w:val="12"/>
+  </w:num>
+  <w:num w:numId="18">
+    <w:abstractNumId w:val="6"/>
   </w:num>
 </w:numbering>
 </file>
@@ -7215,7 +8542,7 @@
     <w:next w:val="TeksIsi"/>
     <w:uiPriority w:val="9"/>
     <w:qFormat/>
-    <w:rsid w:val="001F10A8"/>
+    <w:rsid w:val="00C90DD1"/>
     <w:pPr>
       <w:keepNext/>
       <w:keepLines/>
@@ -7231,6 +8558,7 @@
       <w:b/>
       <w:bCs/>
       <w:color w:val="000000" w:themeColor="text1"/>
+      <w:sz w:val="32"/>
     </w:rPr>
   </w:style>
   <w:style w:type="paragraph" w:styleId="Judul2">
@@ -7609,7 +8937,6 @@
       <w:b w:val="0"/>
       <w:bCs w:val="0"/>
       <w:color w:val="365F91" w:themeColor="accent1" w:themeShade="BF"/>
-      <w:sz w:val="32"/>
       <w:lang w:val="en-ID"/>
     </w:rPr>
   </w:style>

</xml_diff>